<commit_message>
changed the specification document a little
</commit_message>
<xml_diff>
--- a/progress/מסמך אפיון - לתלמידי גבהים.docx
+++ b/progress/מסמך אפיון - לתלמידי גבהים.docx
@@ -1987,7 +1987,7 @@
         <w:pStyle w:val="Normal"/>
         <w:numPr>
           <w:ilvl w:val="0"/>
-          <w:numId w:val="7"/>
+          <w:numId w:val="6"/>
         </w:numPr>
         <w:bidi w:val="1"/>
         <w:jc w:val="left"/>
@@ -2118,7 +2118,7 @@
         <w:pStyle w:val="Normal"/>
         <w:numPr>
           <w:ilvl w:val="0"/>
-          <w:numId w:val="7"/>
+          <w:numId w:val="6"/>
         </w:numPr>
         <w:bidi w:val="1"/>
         <w:jc w:val="left"/>
@@ -2264,7 +2264,7 @@
         <w:pStyle w:val="Normal"/>
         <w:numPr>
           <w:ilvl w:val="0"/>
-          <w:numId w:val="7"/>
+          <w:numId w:val="6"/>
         </w:numPr>
         <w:bidi w:val="1"/>
         <w:jc w:val="left"/>
@@ -2301,7 +2301,23 @@
           <w:rtl w:val="true"/>
           <w:lang w:val="en-US" w:eastAsia="en-US" w:bidi="he-IL"/>
         </w:rPr>
-        <w:t xml:space="preserve">פרוטוקול </w:t>
+        <w:t xml:space="preserve">פרוטוקול תקשורת </w:t>
+      </w:r>
+      <w:r>
+        <w:rPr>
+          <w:rFonts w:eastAsia="Arial" w:cs="Arial"/>
+          <w:b w:val="false"/>
+          <w:bCs w:val="false"/>
+          <w:i/>
+          <w:color w:val="000000"/>
+          <w:kern w:val="0"/>
+          <w:sz w:val="22"/>
+          <w:szCs w:val="20"/>
+          <w:shd w:fill="auto" w:val="clear"/>
+          <w:rtl w:val="true"/>
+          <w:lang w:val="en-US" w:eastAsia="en-US" w:bidi="he-IL"/>
+        </w:rPr>
+        <w:t>(</w:t>
       </w:r>
       <w:r>
         <w:rPr>
@@ -2320,80 +2336,7 @@
           <w:rtl w:val="true"/>
           <w:lang w:val="en-US" w:eastAsia="en-US" w:bidi="he-IL"/>
         </w:rPr>
-        <w:t xml:space="preserve">תקשורת </w:t>
-      </w:r>
-      <w:r>
-        <w:rPr>
-          <w:rFonts w:eastAsia="Arial" w:cs="Arial"/>
-          <w:b w:val="false"/>
-          <w:bCs w:val="false"/>
-          <w:i/>
-          <w:color w:val="000000"/>
-          <w:kern w:val="0"/>
-          <w:sz w:val="22"/>
-          <w:szCs w:val="20"/>
-          <w:shd w:fill="auto" w:val="clear"/>
-          <w:rtl w:val="true"/>
-          <w:lang w:val="en-US" w:eastAsia="en-US" w:bidi="he-IL"/>
-        </w:rPr>
-        <w:t>(</w:t>
-      </w:r>
-      <w:r>
-        <w:rPr>
-          <w:rFonts w:ascii="Arial" w:hAnsi="Arial" w:eastAsia="Arial"/>
-          <w:b w:val="false"/>
-          <w:b w:val="false"/>
-          <w:bCs w:val="false"/>
-          <w:i/>
-          <w:i/>
-          <w:color w:val="000000"/>
-          <w:kern w:val="0"/>
-          <w:sz w:val="22"/>
-          <w:sz w:val="22"/>
-          <w:szCs w:val="20"/>
-          <w:shd w:fill="auto" w:val="clear"/>
-          <w:rtl w:val="true"/>
-          <w:lang w:val="en-US" w:eastAsia="en-US" w:bidi="he-IL"/>
-        </w:rPr>
-        <w:t>הפרוטוקול איתו</w:t>
-      </w:r>
-      <w:r>
-        <w:rPr>
-          <w:rFonts w:ascii="Arial" w:hAnsi="Arial" w:eastAsia="Arial"/>
-          <w:b w:val="false"/>
-          <w:b w:val="false"/>
-          <w:bCs w:val="false"/>
-          <w:i/>
-          <w:i/>
-          <w:color w:val="000000"/>
-          <w:kern w:val="0"/>
-          <w:sz w:val="22"/>
-          <w:sz w:val="22"/>
-          <w:szCs w:val="20"/>
-          <w:shd w:fill="auto" w:val="clear"/>
-          <w:rtl w:val="true"/>
-          <w:lang w:val="en-US" w:eastAsia="en-US" w:bidi="he-IL"/>
-        </w:rPr>
-        <w:t xml:space="preserve"> </w:t>
-      </w:r>
-      <w:r>
-        <w:rPr>
-          <w:rFonts w:ascii="Arial" w:hAnsi="Arial" w:eastAsia="Arial"/>
-          <w:b w:val="false"/>
-          <w:b w:val="false"/>
-          <w:bCs w:val="false"/>
-          <w:i/>
-          <w:i/>
-          <w:color w:val="000000"/>
-          <w:kern w:val="0"/>
-          <w:sz w:val="22"/>
-          <w:sz w:val="22"/>
-          <w:szCs w:val="20"/>
-          <w:shd w:fill="auto" w:val="clear"/>
-          <w:rtl w:val="true"/>
-          <w:lang w:val="en-US" w:eastAsia="en-US" w:bidi="he-IL"/>
-        </w:rPr>
-        <w:t xml:space="preserve">קליאנטים יתקשרו עם הסרבר </w:t>
+        <w:t xml:space="preserve">הפרוטוקול איתו קליאנטים יתקשרו עם הסרבר </w:t>
       </w:r>
       <w:r>
         <w:rPr>
@@ -2467,7 +2410,7 @@
         <w:pStyle w:val="Normal"/>
         <w:numPr>
           <w:ilvl w:val="0"/>
-          <w:numId w:val="7"/>
+          <w:numId w:val="6"/>
         </w:numPr>
         <w:bidi w:val="1"/>
         <w:jc w:val="left"/>
@@ -2563,7 +2506,7 @@
         <w:pStyle w:val="Normal"/>
         <w:numPr>
           <w:ilvl w:val="0"/>
-          <w:numId w:val="7"/>
+          <w:numId w:val="6"/>
         </w:numPr>
         <w:bidi w:val="1"/>
         <w:jc w:val="left"/>
@@ -2659,7 +2602,7 @@
         <w:pStyle w:val="Normal"/>
         <w:numPr>
           <w:ilvl w:val="0"/>
-          <w:numId w:val="7"/>
+          <w:numId w:val="6"/>
         </w:numPr>
         <w:bidi w:val="1"/>
         <w:jc w:val="left"/>
@@ -4060,7 +4003,7 @@
       </w:pPr>
       <w:r>
         <w:rPr>
-          <w:shd w:fill="FF0000" w:val="clear"/>
+          <w:i/>
           <w:rtl w:val="true"/>
         </w:rPr>
       </w:r>
@@ -4684,7 +4627,7 @@
           <w:rtl w:val="true"/>
           <w:lang w:val="en-US" w:eastAsia="en-US" w:bidi="he-IL"/>
         </w:rPr>
-        <w:t>לפחות רובה</w:t>
+        <w:t>לפחות החלק המהותי</w:t>
       </w:r>
       <w:r>
         <w:rPr>
@@ -4707,6 +4650,107 @@
       <w:pPr>
         <w:pStyle w:val="Normal"/>
         <w:bidi w:val="1"/>
+        <w:ind w:hanging="0"/>
+        <w:jc w:val="left"/>
+        <w:rPr>
+          <w:rFonts w:ascii="Arial" w:hAnsi="Arial" w:eastAsia="Arial" w:cs="Arial"/>
+          <w:b w:val="false"/>
+          <w:b w:val="false"/>
+          <w:bCs w:val="false"/>
+          <w:i/>
+          <w:i/>
+          <w:color w:val="000000"/>
+          <w:kern w:val="0"/>
+          <w:sz w:val="22"/>
+          <w:szCs w:val="20"/>
+          <w:highlight w:val="none"/>
+          <w:shd w:fill="auto" w:val="clear"/>
+          <w:lang w:val="en-US" w:eastAsia="en-US" w:bidi="he-IL"/>
+        </w:rPr>
+      </w:pPr>
+      <w:r>
+        <w:rPr>
+          <w:rtl w:val="true"/>
+        </w:rPr>
+      </w:r>
+    </w:p>
+    <w:p>
+      <w:pPr>
+        <w:pStyle w:val="Normal"/>
+        <w:bidi w:val="1"/>
+        <w:ind w:hanging="0"/>
+        <w:jc w:val="left"/>
+        <w:rPr>
+          <w:rFonts w:ascii="Arial" w:hAnsi="Arial" w:eastAsia="Arial" w:cs="Arial"/>
+          <w:b w:val="false"/>
+          <w:b w:val="false"/>
+          <w:bCs w:val="false"/>
+          <w:i/>
+          <w:i/>
+          <w:color w:val="000000"/>
+          <w:kern w:val="0"/>
+          <w:sz w:val="22"/>
+          <w:szCs w:val="20"/>
+          <w:highlight w:val="none"/>
+          <w:shd w:fill="auto" w:val="clear"/>
+          <w:lang w:val="en-US" w:eastAsia="en-US" w:bidi="he-IL"/>
+        </w:rPr>
+      </w:pPr>
+      <w:r>
+        <w:rPr>
+          <w:rFonts w:ascii="Arial" w:hAnsi="Arial" w:eastAsia="Arial"/>
+          <w:b w:val="false"/>
+          <w:b w:val="false"/>
+          <w:bCs w:val="false"/>
+          <w:i/>
+          <w:i/>
+          <w:color w:val="000000"/>
+          <w:kern w:val="0"/>
+          <w:sz w:val="22"/>
+          <w:sz w:val="22"/>
+          <w:szCs w:val="20"/>
+          <w:shd w:fill="auto" w:val="clear"/>
+          <w:rtl w:val="true"/>
+          <w:lang w:val="en-US" w:eastAsia="en-US" w:bidi="he-IL"/>
+        </w:rPr>
+        <w:t xml:space="preserve">יהיו טרנזקציות שיממשו את עקרונות </w:t>
+      </w:r>
+      <w:r>
+        <w:rPr>
+          <w:rFonts w:eastAsia="Arial" w:cs="Arial"/>
+          <w:b w:val="false"/>
+          <w:bCs w:val="false"/>
+          <w:i/>
+          <w:color w:val="000000"/>
+          <w:kern w:val="0"/>
+          <w:sz w:val="22"/>
+          <w:szCs w:val="20"/>
+          <w:shd w:fill="auto" w:val="clear"/>
+          <w:lang w:val="en-US" w:eastAsia="en-US" w:bidi="he-IL"/>
+        </w:rPr>
+        <w:t>ACID</w:t>
+      </w:r>
+      <w:r>
+        <w:rPr>
+          <w:rFonts w:eastAsia="Arial" w:cs="Arial"/>
+          <w:b w:val="false"/>
+          <w:bCs w:val="false"/>
+          <w:i/>
+          <w:color w:val="000000"/>
+          <w:kern w:val="0"/>
+          <w:sz w:val="22"/>
+          <w:szCs w:val="20"/>
+          <w:shd w:fill="auto" w:val="clear"/>
+          <w:rtl w:val="true"/>
+          <w:lang w:val="en-US" w:eastAsia="en-US" w:bidi="he-IL"/>
+        </w:rPr>
+        <w:t>.</w:t>
+      </w:r>
+    </w:p>
+    <w:p>
+      <w:pPr>
+        <w:pStyle w:val="Normal"/>
+        <w:bidi w:val="1"/>
         <w:ind w:firstLine="720"/>
         <w:jc w:val="left"/>
         <w:rPr>
@@ -5879,8 +5923,16 @@
       </w:pPr>
       <w:r>
         <w:rPr>
-          <w:shd w:fill="auto" w:val="clear"/>
-          <w:rtl w:val="true"/>
+          <w:rFonts w:eastAsia="Arial" w:cs="Arial"/>
+          <w:b w:val="false"/>
+          <w:bCs w:val="false"/>
+          <w:i/>
+          <w:color w:val="000000"/>
+          <w:kern w:val="0"/>
+          <w:sz w:val="22"/>
+          <w:szCs w:val="20"/>
+          <w:rtl w:val="true"/>
+          <w:lang w:val="en-US" w:eastAsia="en-US" w:bidi="he-IL"/>
         </w:rPr>
       </w:r>
     </w:p>
@@ -6003,8 +6055,16 @@
       </w:pPr>
       <w:r>
         <w:rPr>
-          <w:shd w:fill="auto" w:val="clear"/>
-          <w:rtl w:val="true"/>
+          <w:rFonts w:eastAsia="Arial" w:cs="Arial"/>
+          <w:b w:val="false"/>
+          <w:bCs w:val="false"/>
+          <w:i/>
+          <w:color w:val="000000"/>
+          <w:kern w:val="0"/>
+          <w:sz w:val="22"/>
+          <w:szCs w:val="20"/>
+          <w:rtl w:val="true"/>
+          <w:lang w:val="en-US" w:eastAsia="en-US" w:bidi="he-IL"/>
         </w:rPr>
       </w:r>
     </w:p>
@@ -6030,8 +6090,16 @@
       </w:pPr>
       <w:r>
         <w:rPr>
-          <w:shd w:fill="auto" w:val="clear"/>
-          <w:rtl w:val="true"/>
+          <w:rFonts w:eastAsia="Arial" w:cs="Arial"/>
+          <w:b w:val="false"/>
+          <w:bCs w:val="false"/>
+          <w:i/>
+          <w:color w:val="000000"/>
+          <w:kern w:val="0"/>
+          <w:sz w:val="22"/>
+          <w:szCs w:val="20"/>
+          <w:rtl w:val="true"/>
+          <w:lang w:val="en-US" w:eastAsia="en-US" w:bidi="he-IL"/>
         </w:rPr>
       </w:r>
     </w:p>
@@ -6802,7 +6870,7 @@
         <w:pStyle w:val="Normal"/>
         <w:numPr>
           <w:ilvl w:val="0"/>
-          <w:numId w:val="5"/>
+          <w:numId w:val="4"/>
         </w:numPr>
         <w:bidi w:val="1"/>
         <w:spacing w:before="0" w:after="0"/>
@@ -6929,7 +6997,7 @@
         <w:pStyle w:val="Normal"/>
         <w:numPr>
           <w:ilvl w:val="0"/>
-          <w:numId w:val="4"/>
+          <w:numId w:val="3"/>
         </w:numPr>
         <w:bidi w:val="1"/>
         <w:spacing w:before="0" w:after="0"/>
@@ -6995,7 +7063,7 @@
         <w:pStyle w:val="Normal"/>
         <w:numPr>
           <w:ilvl w:val="0"/>
-          <w:numId w:val="4"/>
+          <w:numId w:val="3"/>
         </w:numPr>
         <w:bidi w:val="1"/>
         <w:spacing w:before="0" w:after="0"/>
@@ -7040,7 +7108,7 @@
         <w:pStyle w:val="Normal"/>
         <w:numPr>
           <w:ilvl w:val="0"/>
-          <w:numId w:val="4"/>
+          <w:numId w:val="3"/>
         </w:numPr>
         <w:bidi w:val="1"/>
         <w:spacing w:before="0" w:after="0"/>
@@ -7064,7 +7132,7 @@
         <w:pStyle w:val="Normal"/>
         <w:numPr>
           <w:ilvl w:val="0"/>
-          <w:numId w:val="4"/>
+          <w:numId w:val="3"/>
         </w:numPr>
         <w:bidi w:val="1"/>
         <w:spacing w:before="0" w:after="0"/>
@@ -7088,7 +7156,7 @@
         <w:pStyle w:val="Normal"/>
         <w:numPr>
           <w:ilvl w:val="0"/>
-          <w:numId w:val="4"/>
+          <w:numId w:val="3"/>
         </w:numPr>
         <w:bidi w:val="1"/>
         <w:spacing w:before="0" w:after="0"/>
@@ -7310,25 +7378,29 @@
         <w:bidi w:val="1"/>
         <w:jc w:val="left"/>
         <w:rPr>
+          <w:highlight w:val="none"/>
+          <w:shd w:fill="FF0000" w:val="clear"/>
+        </w:rPr>
+      </w:pPr>
+      <w:r>
+        <w:rPr>
           <w:bCs/>
-        </w:rPr>
-      </w:pPr>
+          <w:shd w:fill="FF0000" w:val="clear"/>
+        </w:rPr>
+        <w:t>3.1</w:t>
+      </w:r>
       <w:r>
         <w:rPr>
           <w:bCs/>
-        </w:rPr>
-        <w:t>3.1</w:t>
+          <w:shd w:fill="FF0000" w:val="clear"/>
+          <w:rtl w:val="true"/>
+        </w:rPr>
+        <w:t xml:space="preserve"> </w:t>
       </w:r>
       <w:r>
         <w:rPr>
           <w:bCs/>
-          <w:rtl w:val="true"/>
-        </w:rPr>
-        <w:t xml:space="preserve"> </w:t>
-      </w:r>
-      <w:r>
-        <w:rPr>
-          <w:bCs/>
+          <w:shd w:fill="FF0000" w:val="clear"/>
           <w:rtl w:val="true"/>
         </w:rPr>
         <w:t>דרישות פונקציונליות</w:t>
@@ -7339,12 +7411,16 @@
         <w:pStyle w:val="Normal"/>
         <w:bidi w:val="1"/>
         <w:jc w:val="left"/>
-        <w:rPr/>
-      </w:pPr>
-      <w:r>
-        <w:rPr>
-          <w:i/>
-          <w:i/>
+        <w:rPr>
+          <w:highlight w:val="none"/>
+          <w:shd w:fill="FF0000" w:val="clear"/>
+        </w:rPr>
+      </w:pPr>
+      <w:r>
+        <w:rPr>
+          <w:i/>
+          <w:i/>
+          <w:shd w:fill="FF0000" w:val="clear"/>
           <w:rtl w:val="true"/>
         </w:rPr>
         <w:t>תיאור של פיצ</w:t>
@@ -7352,6 +7428,7 @@
       <w:r>
         <w:rPr>
           <w:i/>
+          <w:shd w:fill="FF0000" w:val="clear"/>
           <w:rtl w:val="true"/>
         </w:rPr>
         <w:t>'</w:t>
@@ -7360,6 +7437,7 @@
         <w:rPr>
           <w:i/>
           <w:i/>
+          <w:shd w:fill="FF0000" w:val="clear"/>
           <w:rtl w:val="true"/>
         </w:rPr>
         <w:t>רים ספציפיים במערכת</w:t>
@@ -7367,6 +7445,7 @@
       <w:r>
         <w:rPr>
           <w:i/>
+          <w:shd w:fill="FF0000" w:val="clear"/>
           <w:rtl w:val="true"/>
         </w:rPr>
         <w:t xml:space="preserve">. </w:t>
@@ -7375,6 +7454,7 @@
         <w:rPr>
           <w:i/>
           <w:i/>
+          <w:shd w:fill="FF0000" w:val="clear"/>
           <w:rtl w:val="true"/>
         </w:rPr>
         <w:t>לכל דרישה פונקציונלית מומלץ לפרט</w:t>
@@ -7382,6 +7462,7 @@
       <w:r>
         <w:rPr>
           <w:i/>
+          <w:shd w:fill="FF0000" w:val="clear"/>
           <w:rtl w:val="true"/>
         </w:rPr>
         <w:t>:</w:t>
@@ -7392,7 +7473,7 @@
         <w:pStyle w:val="Normal"/>
         <w:numPr>
           <w:ilvl w:val="0"/>
-          <w:numId w:val="6"/>
+          <w:numId w:val="5"/>
         </w:numPr>
         <w:bidi w:val="1"/>
         <w:spacing w:before="0" w:after="0"/>
@@ -7400,14 +7481,15 @@
         <w:contextualSpacing/>
         <w:jc w:val="left"/>
         <w:rPr>
-          <w:i/>
-          <w:i/>
-        </w:rPr>
-      </w:pPr>
-      <w:r>
-        <w:rPr>
-          <w:i/>
-          <w:i/>
+          <w:highlight w:val="none"/>
+          <w:shd w:fill="FF0000" w:val="clear"/>
+        </w:rPr>
+      </w:pPr>
+      <w:r>
+        <w:rPr>
+          <w:i/>
+          <w:i/>
+          <w:shd w:fill="FF0000" w:val="clear"/>
           <w:rtl w:val="true"/>
         </w:rPr>
         <w:t>הסבר כללי</w:t>
@@ -7418,7 +7500,7 @@
         <w:pStyle w:val="Normal"/>
         <w:numPr>
           <w:ilvl w:val="0"/>
-          <w:numId w:val="6"/>
+          <w:numId w:val="5"/>
         </w:numPr>
         <w:bidi w:val="1"/>
         <w:spacing w:before="0" w:after="0"/>
@@ -7426,14 +7508,15 @@
         <w:contextualSpacing/>
         <w:jc w:val="left"/>
         <w:rPr>
-          <w:i/>
-          <w:i/>
-        </w:rPr>
-      </w:pPr>
-      <w:r>
-        <w:rPr>
-          <w:i/>
-          <w:i/>
+          <w:highlight w:val="none"/>
+          <w:shd w:fill="FF0000" w:val="clear"/>
+        </w:rPr>
+      </w:pPr>
+      <w:r>
+        <w:rPr>
+          <w:i/>
+          <w:i/>
+          <w:shd w:fill="FF0000" w:val="clear"/>
           <w:rtl w:val="true"/>
         </w:rPr>
         <w:t>קלט</w:t>
@@ -7444,7 +7527,7 @@
         <w:pStyle w:val="Normal"/>
         <w:numPr>
           <w:ilvl w:val="0"/>
-          <w:numId w:val="6"/>
+          <w:numId w:val="5"/>
         </w:numPr>
         <w:bidi w:val="1"/>
         <w:spacing w:before="0" w:after="0"/>
@@ -7452,14 +7535,15 @@
         <w:contextualSpacing/>
         <w:jc w:val="left"/>
         <w:rPr>
-          <w:i/>
-          <w:i/>
-        </w:rPr>
-      </w:pPr>
-      <w:r>
-        <w:rPr>
-          <w:i/>
-          <w:i/>
+          <w:highlight w:val="none"/>
+          <w:shd w:fill="FF0000" w:val="clear"/>
+        </w:rPr>
+      </w:pPr>
+      <w:r>
+        <w:rPr>
+          <w:i/>
+          <w:i/>
+          <w:shd w:fill="FF0000" w:val="clear"/>
           <w:rtl w:val="true"/>
         </w:rPr>
         <w:t>תהליך</w:t>
@@ -7470,7 +7554,7 @@
         <w:pStyle w:val="Normal"/>
         <w:numPr>
           <w:ilvl w:val="0"/>
-          <w:numId w:val="6"/>
+          <w:numId w:val="5"/>
         </w:numPr>
         <w:bidi w:val="1"/>
         <w:spacing w:before="0" w:after="0"/>
@@ -7478,14 +7562,15 @@
         <w:contextualSpacing/>
         <w:jc w:val="left"/>
         <w:rPr>
-          <w:i/>
-          <w:i/>
-        </w:rPr>
-      </w:pPr>
-      <w:r>
-        <w:rPr>
-          <w:i/>
-          <w:i/>
+          <w:highlight w:val="none"/>
+          <w:shd w:fill="FF0000" w:val="clear"/>
+        </w:rPr>
+      </w:pPr>
+      <w:r>
+        <w:rPr>
+          <w:i/>
+          <w:i/>
+          <w:shd w:fill="FF0000" w:val="clear"/>
           <w:rtl w:val="true"/>
         </w:rPr>
         <w:t>פלט</w:t>
@@ -7496,7 +7581,7 @@
         <w:pStyle w:val="Normal"/>
         <w:numPr>
           <w:ilvl w:val="0"/>
-          <w:numId w:val="6"/>
+          <w:numId w:val="5"/>
         </w:numPr>
         <w:bidi w:val="1"/>
         <w:spacing w:before="0" w:after="0"/>
@@ -7504,14 +7589,15 @@
         <w:contextualSpacing/>
         <w:jc w:val="left"/>
         <w:rPr>
-          <w:i/>
-          <w:i/>
-        </w:rPr>
-      </w:pPr>
-      <w:r>
-        <w:rPr>
-          <w:i/>
-          <w:i/>
+          <w:highlight w:val="none"/>
+          <w:shd w:fill="FF0000" w:val="clear"/>
+        </w:rPr>
+      </w:pPr>
+      <w:r>
+        <w:rPr>
+          <w:i/>
+          <w:i/>
+          <w:shd w:fill="FF0000" w:val="clear"/>
           <w:rtl w:val="true"/>
         </w:rPr>
         <w:t>טיפול בשגיאות</w:t>
@@ -7528,7 +7614,7 @@
         <w:rPr>
           <w:i/>
           <w:i/>
-          <w:highlight w:val="yellow"/>
+          <w:shd w:fill="FF0000" w:val="clear"/>
           <w:rtl w:val="true"/>
         </w:rPr>
         <w:t xml:space="preserve">ניתן </w:t>
@@ -7536,7 +7622,7 @@
       <w:r>
         <w:rPr>
           <w:i/>
-          <w:highlight w:val="yellow"/>
+          <w:shd w:fill="FF0000" w:val="clear"/>
           <w:rtl w:val="true"/>
         </w:rPr>
         <w:t>(</w:t>
@@ -7545,7 +7631,7 @@
         <w:rPr>
           <w:i/>
           <w:i/>
-          <w:highlight w:val="yellow"/>
+          <w:shd w:fill="FF0000" w:val="clear"/>
           <w:rtl w:val="true"/>
         </w:rPr>
         <w:t>ואף רצוי</w:t>
@@ -7553,7 +7639,7 @@
       <w:r>
         <w:rPr>
           <w:i/>
-          <w:highlight w:val="yellow"/>
+          <w:shd w:fill="FF0000" w:val="clear"/>
           <w:rtl w:val="true"/>
         </w:rPr>
         <w:t xml:space="preserve">) </w:t>
@@ -7562,7 +7648,7 @@
         <w:rPr>
           <w:i/>
           <w:i/>
-          <w:highlight w:val="yellow"/>
+          <w:shd w:fill="FF0000" w:val="clear"/>
           <w:rtl w:val="true"/>
         </w:rPr>
         <w:t xml:space="preserve">להציג את הדרישות הפונקציונליות בפורמט של </w:t>
@@ -7573,8 +7659,8 @@
             <w:i/>
             <w:i/>
             <w:color w:val="1155CC"/>
-            <w:highlight w:val="yellow"/>
             <w:u w:val="single"/>
+            <w:shd w:fill="FF0000" w:val="clear"/>
             <w:rtl w:val="true"/>
           </w:rPr>
           <w:t>תרחיש</w:t>
@@ -7586,8 +7672,8 @@
             <w:i/>
             <w:i/>
             <w:color w:val="1155CC"/>
-            <w:highlight w:val="yellow"/>
             <w:u w:val="single"/>
+            <w:shd w:fill="FF0000" w:val="clear"/>
             <w:rtl w:val="true"/>
           </w:rPr>
           <w:t xml:space="preserve"> </w:t>
@@ -7599,8 +7685,8 @@
             <w:i/>
             <w:i/>
             <w:color w:val="1155CC"/>
-            <w:highlight w:val="yellow"/>
             <w:u w:val="single"/>
+            <w:shd w:fill="FF0000" w:val="clear"/>
             <w:rtl w:val="true"/>
           </w:rPr>
           <w:t>שימוש</w:t>
@@ -7612,8 +7698,8 @@
             <w:i/>
             <w:i/>
             <w:color w:val="1155CC"/>
-            <w:highlight w:val="yellow"/>
             <w:u w:val="single"/>
+            <w:shd w:fill="FF0000" w:val="clear"/>
             <w:rtl w:val="true"/>
           </w:rPr>
           <w:t xml:space="preserve"> </w:t>
@@ -7623,8 +7709,8 @@
         <w:rPr>
           <w:i/>
           <w:color w:val="1155CC"/>
-          <w:highlight w:val="yellow"/>
           <w:u w:val="single"/>
+          <w:shd w:fill="FF0000" w:val="clear"/>
           <w:rtl w:val="true"/>
         </w:rPr>
         <w:t>(</w:t>
@@ -7634,8 +7720,8 @@
           <w:rPr>
             <w:i/>
             <w:color w:val="1155CC"/>
-            <w:highlight w:val="yellow"/>
             <w:u w:val="single"/>
+            <w:shd w:fill="FF0000" w:val="clear"/>
           </w:rPr>
           <w:t>use</w:t>
         </w:r>
@@ -7645,8 +7731,8 @@
           <w:rPr>
             <w:i/>
             <w:color w:val="1155CC"/>
-            <w:highlight w:val="yellow"/>
             <w:u w:val="single"/>
+            <w:shd w:fill="FF0000" w:val="clear"/>
           </w:rPr>
           <w:t xml:space="preserve"> </w:t>
         </w:r>
@@ -7656,8 +7742,8 @@
           <w:rPr>
             <w:i/>
             <w:color w:val="1155CC"/>
-            <w:highlight w:val="yellow"/>
             <w:u w:val="single"/>
+            <w:shd w:fill="FF0000" w:val="clear"/>
           </w:rPr>
           <w:t>case</w:t>
         </w:r>
@@ -7667,8 +7753,8 @@
           <w:rPr>
             <w:i/>
             <w:color w:val="1155CC"/>
-            <w:highlight w:val="yellow"/>
             <w:u w:val="single"/>
+            <w:shd w:fill="FF0000" w:val="clear"/>
             <w:rtl w:val="true"/>
           </w:rPr>
           <w:t>)</w:t>
@@ -7677,7 +7763,7 @@
       <w:r>
         <w:rPr>
           <w:i/>
-          <w:highlight w:val="yellow"/>
+          <w:shd w:fill="FF0000" w:val="clear"/>
           <w:rtl w:val="true"/>
         </w:rPr>
         <w:t xml:space="preserve">. </w:t>
@@ -7686,7 +7772,7 @@
         <w:rPr>
           <w:i/>
           <w:i/>
-          <w:highlight w:val="yellow"/>
+          <w:shd w:fill="FF0000" w:val="clear"/>
           <w:rtl w:val="true"/>
         </w:rPr>
         <w:t xml:space="preserve">בכל </w:t>
@@ -7694,7 +7780,7 @@
       <w:r>
         <w:rPr>
           <w:i/>
-          <w:highlight w:val="yellow"/>
+          <w:shd w:fill="FF0000" w:val="clear"/>
           <w:rtl w:val="true"/>
         </w:rPr>
         <w:t>"</w:t>
@@ -7703,7 +7789,7 @@
         <w:rPr>
           <w:i/>
           <w:i/>
-          <w:highlight w:val="yellow"/>
+          <w:shd w:fill="FF0000" w:val="clear"/>
           <w:rtl w:val="true"/>
         </w:rPr>
         <w:t>נקודת זמן</w:t>
@@ -7711,7 +7797,7 @@
       <w:r>
         <w:rPr>
           <w:i/>
-          <w:highlight w:val="yellow"/>
+          <w:shd w:fill="FF0000" w:val="clear"/>
           <w:rtl w:val="true"/>
         </w:rPr>
         <w:t xml:space="preserve">" </w:t>
@@ -7720,7 +7806,7 @@
         <w:rPr>
           <w:i/>
           <w:i/>
-          <w:highlight w:val="yellow"/>
+          <w:shd w:fill="FF0000" w:val="clear"/>
           <w:rtl w:val="true"/>
         </w:rPr>
         <w:t>של תיאור התרחיש יש לפרט את כל האפשרויות השונות שעומדות בפני המשתמש או המערכת</w:t>
@@ -7728,7 +7814,7 @@
       <w:r>
         <w:rPr>
           <w:i/>
-          <w:highlight w:val="yellow"/>
+          <w:shd w:fill="FF0000" w:val="clear"/>
           <w:rtl w:val="true"/>
         </w:rPr>
         <w:t xml:space="preserve">, </w:t>
@@ -7737,7 +7823,7 @@
         <w:rPr>
           <w:i/>
           <w:i/>
-          <w:highlight w:val="yellow"/>
+          <w:shd w:fill="FF0000" w:val="clear"/>
           <w:rtl w:val="true"/>
         </w:rPr>
         <w:t xml:space="preserve">ומה יכול לקרות בכל התפצלות שכזו </w:t>
@@ -7745,7 +7831,7 @@
       <w:r>
         <w:rPr>
           <w:i/>
-          <w:highlight w:val="yellow"/>
+          <w:shd w:fill="FF0000" w:val="clear"/>
           <w:rtl w:val="true"/>
         </w:rPr>
         <w:t>(</w:t>
@@ -7754,7 +7840,7 @@
         <w:rPr>
           <w:i/>
           <w:i/>
-          <w:highlight w:val="yellow"/>
+          <w:shd w:fill="FF0000" w:val="clear"/>
           <w:rtl w:val="true"/>
         </w:rPr>
         <w:t>שימו לב להתייחס גם למקרים שליליים</w:t>
@@ -7762,7 +7848,7 @@
       <w:r>
         <w:rPr>
           <w:i/>
-          <w:highlight w:val="yellow"/>
+          <w:shd w:fill="FF0000" w:val="clear"/>
           <w:rtl w:val="true"/>
         </w:rPr>
         <w:t xml:space="preserve">, </w:t>
@@ -7771,7 +7857,7 @@
         <w:rPr>
           <w:i/>
           <w:i/>
-          <w:highlight w:val="yellow"/>
+          <w:shd w:fill="FF0000" w:val="clear"/>
           <w:rtl w:val="true"/>
         </w:rPr>
         <w:t>כמו שגיאות או נתונים לא מתאימים</w:t>
@@ -7779,7 +7865,7 @@
       <w:r>
         <w:rPr>
           <w:i/>
-          <w:highlight w:val="yellow"/>
+          <w:shd w:fill="FF0000" w:val="clear"/>
           <w:rtl w:val="true"/>
         </w:rPr>
         <w:t xml:space="preserve">, </w:t>
@@ -7788,7 +7874,7 @@
         <w:rPr>
           <w:i/>
           <w:i/>
-          <w:highlight w:val="yellow"/>
+          <w:shd w:fill="FF0000" w:val="clear"/>
           <w:rtl w:val="true"/>
         </w:rPr>
         <w:t>ולא להניח שהמשתמש תמיד פועל בדרך שלה אנו מצפים</w:t>
@@ -7796,7 +7882,7 @@
       <w:r>
         <w:rPr>
           <w:i/>
-          <w:highlight w:val="yellow"/>
+          <w:shd w:fill="FF0000" w:val="clear"/>
           <w:rtl w:val="true"/>
         </w:rPr>
         <w:t>)</w:t>
@@ -7807,6 +7893,303 @@
         <w:pStyle w:val="Normal"/>
         <w:bidi w:val="1"/>
         <w:jc w:val="left"/>
+        <w:rPr>
+          <w:i/>
+          <w:i/>
+          <w:highlight w:val="none"/>
+          <w:shd w:fill="FF0000" w:val="clear"/>
+        </w:rPr>
+      </w:pPr>
+      <w:r>
+        <w:rPr>
+          <w:rtl w:val="true"/>
+        </w:rPr>
+      </w:r>
+    </w:p>
+    <w:p>
+      <w:pPr>
+        <w:pStyle w:val="Normal"/>
+        <w:bidi w:val="1"/>
+        <w:jc w:val="left"/>
+        <w:rPr>
+          <w:highlight w:val="none"/>
+          <w:shd w:fill="auto" w:val="clear"/>
+        </w:rPr>
+      </w:pPr>
+      <w:r>
+        <w:rPr>
+          <w:shd w:fill="auto" w:val="clear"/>
+          <w:rtl w:val="true"/>
+        </w:rPr>
+        <w:t>אבסטרקציה להתממשקות עם סוקט רגיל בלינוקס ויצירת קלאס סוקט על מנת לעבוד איתו בקלות במימוש הפרוטוקול</w:t>
+      </w:r>
+      <w:r>
+        <w:rPr>
+          <w:shd w:fill="auto" w:val="clear"/>
+          <w:rtl w:val="true"/>
+        </w:rPr>
+        <w:t xml:space="preserve">. </w:t>
+      </w:r>
+      <w:r>
+        <w:rPr>
+          <w:shd w:fill="auto" w:val="clear"/>
+          <w:rtl w:val="true"/>
+        </w:rPr>
+        <w:t xml:space="preserve">יכיל פעולות כמו </w:t>
+      </w:r>
+      <w:r>
+        <w:rPr>
+          <w:shd w:fill="auto" w:val="clear"/>
+        </w:rPr>
+        <w:t>RECV, SEND, SOCKET, BIND</w:t>
+      </w:r>
+      <w:r>
+        <w:rPr>
+          <w:shd w:fill="auto" w:val="clear"/>
+          <w:rtl w:val="true"/>
+        </w:rPr>
+        <w:t xml:space="preserve">, </w:t>
+      </w:r>
+      <w:r>
+        <w:rPr>
+          <w:shd w:fill="auto" w:val="clear"/>
+          <w:rtl w:val="true"/>
+        </w:rPr>
+        <w:t>וכו</w:t>
+      </w:r>
+      <w:r>
+        <w:rPr>
+          <w:shd w:fill="auto" w:val="clear"/>
+          <w:rtl w:val="true"/>
+        </w:rPr>
+        <w:t xml:space="preserve">. </w:t>
+      </w:r>
+      <w:r>
+        <w:rPr>
+          <w:shd w:fill="auto" w:val="clear"/>
+          <w:rtl w:val="true"/>
+        </w:rPr>
+        <w:t>שבעצם יהוו מעטפת לאלה הבנויות במערכת ההפעלה</w:t>
+      </w:r>
+      <w:r>
+        <w:rPr>
+          <w:shd w:fill="auto" w:val="clear"/>
+          <w:rtl w:val="true"/>
+        </w:rPr>
+        <w:t>.</w:t>
+      </w:r>
+    </w:p>
+    <w:p>
+      <w:pPr>
+        <w:pStyle w:val="Normal"/>
+        <w:bidi w:val="1"/>
+        <w:jc w:val="left"/>
+        <w:rPr>
+          <w:highlight w:val="none"/>
+          <w:shd w:fill="auto" w:val="clear"/>
+        </w:rPr>
+      </w:pPr>
+      <w:r>
+        <w:rPr>
+          <w:shd w:fill="auto" w:val="clear"/>
+          <w:rtl w:val="true"/>
+        </w:rPr>
+      </w:r>
+    </w:p>
+    <w:p>
+      <w:pPr>
+        <w:pStyle w:val="Normal"/>
+        <w:bidi w:val="1"/>
+        <w:jc w:val="left"/>
+        <w:rPr>
+          <w:highlight w:val="none"/>
+          <w:shd w:fill="auto" w:val="clear"/>
+        </w:rPr>
+      </w:pPr>
+      <w:r>
+        <w:rPr>
+          <w:shd w:fill="auto" w:val="clear"/>
+          <w:rtl w:val="true"/>
+        </w:rPr>
+        <w:t xml:space="preserve">פרוטוקול תקשורת בין כלשהו לקוח של בסיס הנתונים לשרת שייתן פונקציות פשוטות של </w:t>
+      </w:r>
+      <w:r>
+        <w:rPr>
+          <w:shd w:fill="auto" w:val="clear"/>
+        </w:rPr>
+        <w:t>SEND, RECV</w:t>
+      </w:r>
+      <w:r>
+        <w:rPr>
+          <w:shd w:fill="auto" w:val="clear"/>
+          <w:rtl w:val="true"/>
+        </w:rPr>
+        <w:t xml:space="preserve">. </w:t>
+      </w:r>
+      <w:r>
+        <w:rPr>
+          <w:shd w:fill="auto" w:val="clear"/>
+          <w:rtl w:val="true"/>
+        </w:rPr>
+        <w:t>בעזרתו יעברו כל ההודעות על הרשת</w:t>
+      </w:r>
+      <w:r>
+        <w:rPr>
+          <w:shd w:fill="auto" w:val="clear"/>
+          <w:rtl w:val="true"/>
+        </w:rPr>
+        <w:t>.</w:t>
+      </w:r>
+    </w:p>
+    <w:p>
+      <w:pPr>
+        <w:pStyle w:val="Normal"/>
+        <w:bidi w:val="1"/>
+        <w:jc w:val="left"/>
+        <w:rPr>
+          <w:highlight w:val="none"/>
+          <w:shd w:fill="auto" w:val="clear"/>
+        </w:rPr>
+      </w:pPr>
+      <w:r>
+        <w:rPr>
+          <w:shd w:fill="auto" w:val="clear"/>
+          <w:rtl w:val="true"/>
+        </w:rPr>
+      </w:r>
+    </w:p>
+    <w:p>
+      <w:pPr>
+        <w:pStyle w:val="Normal"/>
+        <w:bidi w:val="1"/>
+        <w:jc w:val="left"/>
+        <w:rPr>
+          <w:highlight w:val="none"/>
+          <w:shd w:fill="auto" w:val="clear"/>
+        </w:rPr>
+      </w:pPr>
+      <w:r>
+        <w:rPr>
+          <w:shd w:fill="auto" w:val="clear"/>
+          <w:rtl w:val="true"/>
+        </w:rPr>
+        <w:t>מימוש שרת מרובה לקוחות שאיתו אפשר יהיה לתקשר עם מספר לקוחות במקביל</w:t>
+      </w:r>
+      <w:r>
+        <w:rPr>
+          <w:shd w:fill="auto" w:val="clear"/>
+          <w:rtl w:val="true"/>
+        </w:rPr>
+        <w:t>.</w:t>
+      </w:r>
+    </w:p>
+    <w:p>
+      <w:pPr>
+        <w:pStyle w:val="Normal"/>
+        <w:bidi w:val="1"/>
+        <w:jc w:val="left"/>
+        <w:rPr>
+          <w:highlight w:val="none"/>
+          <w:shd w:fill="auto" w:val="clear"/>
+        </w:rPr>
+      </w:pPr>
+      <w:r>
+        <w:rPr>
+          <w:shd w:fill="auto" w:val="clear"/>
+          <w:rtl w:val="true"/>
+        </w:rPr>
+      </w:r>
+    </w:p>
+    <w:p>
+      <w:pPr>
+        <w:pStyle w:val="Normal"/>
+        <w:bidi w:val="1"/>
+        <w:jc w:val="left"/>
+        <w:rPr>
+          <w:highlight w:val="none"/>
+          <w:shd w:fill="auto" w:val="clear"/>
+        </w:rPr>
+      </w:pPr>
+      <w:r>
+        <w:rPr>
+          <w:shd w:fill="auto" w:val="clear"/>
+          <w:rtl w:val="true"/>
+        </w:rPr>
+        <w:t xml:space="preserve">פירוש בסיסי של </w:t>
+      </w:r>
+      <w:r>
+        <w:rPr>
+          <w:shd w:fill="auto" w:val="clear"/>
+        </w:rPr>
+        <w:t>QUERIES</w:t>
+      </w:r>
+      <w:r>
+        <w:rPr>
+          <w:shd w:fill="auto" w:val="clear"/>
+          <w:rtl w:val="true"/>
+        </w:rPr>
+        <w:t xml:space="preserve"> </w:t>
+      </w:r>
+      <w:r>
+        <w:rPr>
+          <w:shd w:fill="auto" w:val="clear"/>
+          <w:rtl w:val="true"/>
+        </w:rPr>
+        <w:t xml:space="preserve">בשפת </w:t>
+      </w:r>
+      <w:r>
+        <w:rPr>
+          <w:shd w:fill="auto" w:val="clear"/>
+        </w:rPr>
+        <w:t>SQL</w:t>
+      </w:r>
+      <w:r>
+        <w:rPr>
+          <w:shd w:fill="auto" w:val="clear"/>
+          <w:rtl w:val="true"/>
+        </w:rPr>
+        <w:t xml:space="preserve">. </w:t>
+      </w:r>
+      <w:r>
+        <w:rPr>
+          <w:shd w:fill="auto" w:val="clear"/>
+          <w:rtl w:val="true"/>
+        </w:rPr>
+        <w:t xml:space="preserve">יידע לבצע על בסיס הנתונים שאילתות </w:t>
+      </w:r>
+      <w:r>
+        <w:rPr>
+          <w:shd w:fill="auto" w:val="clear"/>
+        </w:rPr>
+        <w:t>SQL</w:t>
+      </w:r>
+      <w:r>
+        <w:rPr>
+          <w:shd w:fill="auto" w:val="clear"/>
+          <w:rtl w:val="true"/>
+        </w:rPr>
+        <w:t xml:space="preserve"> </w:t>
+      </w:r>
+      <w:r>
+        <w:rPr>
+          <w:shd w:fill="auto" w:val="clear"/>
+          <w:rtl w:val="true"/>
+        </w:rPr>
+        <w:t>בסיסיות לפחות</w:t>
+      </w:r>
+      <w:r>
+        <w:rPr>
+          <w:shd w:fill="auto" w:val="clear"/>
+          <w:rtl w:val="true"/>
+        </w:rPr>
+        <w:t>.</w:t>
+      </w:r>
+    </w:p>
+    <w:p>
+      <w:pPr>
+        <w:pStyle w:val="Normal"/>
+        <w:bidi w:val="1"/>
+        <w:jc w:val="left"/>
         <w:rPr/>
       </w:pPr>
       <w:r>
@@ -7820,39 +8203,34 @@
         <w:pStyle w:val="Normal"/>
         <w:bidi w:val="1"/>
         <w:jc w:val="left"/>
-        <w:rPr/>
-      </w:pPr>
-      <w:r>
-        <w:rPr>
-          <w:rtl w:val="true"/>
-        </w:rPr>
-      </w:r>
-    </w:p>
-    <w:p>
-      <w:pPr>
-        <w:pStyle w:val="Normal"/>
-        <w:bidi w:val="1"/>
-        <w:jc w:val="left"/>
+        <w:rPr>
+          <w:color w:val="000000"/>
+          <w:highlight w:val="none"/>
+          <w:shd w:fill="FF0000" w:val="clear"/>
+        </w:rPr>
+      </w:pPr>
+      <w:r>
         <w:rPr>
           <w:bCs/>
-        </w:rPr>
-      </w:pPr>
+          <w:color w:val="000000"/>
+          <w:shd w:fill="FF0000" w:val="clear"/>
+        </w:rPr>
+        <w:t>3.2</w:t>
+      </w:r>
       <w:r>
         <w:rPr>
           <w:bCs/>
-        </w:rPr>
-        <w:t>3.2</w:t>
+          <w:color w:val="000000"/>
+          <w:shd w:fill="FF0000" w:val="clear"/>
+          <w:rtl w:val="true"/>
+        </w:rPr>
+        <w:t xml:space="preserve"> </w:t>
       </w:r>
       <w:r>
         <w:rPr>
           <w:bCs/>
-          <w:rtl w:val="true"/>
-        </w:rPr>
-        <w:t xml:space="preserve"> </w:t>
-      </w:r>
-      <w:r>
-        <w:rPr>
-          <w:bCs/>
+          <w:color w:val="000000"/>
+          <w:shd w:fill="FF0000" w:val="clear"/>
           <w:rtl w:val="true"/>
         </w:rPr>
         <w:t>דרישות של ממשקים חיצוניים</w:t>
@@ -7863,11 +8241,17 @@
         <w:pStyle w:val="Normal"/>
         <w:bidi w:val="1"/>
         <w:jc w:val="left"/>
-        <w:rPr/>
+        <w:rPr>
+          <w:color w:val="000000"/>
+          <w:highlight w:val="none"/>
+          <w:shd w:fill="FF0000" w:val="clear"/>
+        </w:rPr>
       </w:pPr>
       <w:r>
         <w:rPr>
           <w:b/>
+          <w:color w:val="000000"/>
+          <w:shd w:fill="FF0000" w:val="clear"/>
           <w:rtl w:val="true"/>
         </w:rPr>
         <w:tab/>
@@ -7875,12 +8259,16 @@
       <w:r>
         <w:rPr>
           <w:b/>
+          <w:color w:val="000000"/>
+          <w:shd w:fill="FF0000" w:val="clear"/>
         </w:rPr>
         <w:t>3.2.1</w:t>
       </w:r>
       <w:r>
         <w:rPr>
           <w:b/>
+          <w:color w:val="000000"/>
+          <w:shd w:fill="FF0000" w:val="clear"/>
           <w:rtl w:val="true"/>
         </w:rPr>
         <w:t xml:space="preserve"> </w:t>
@@ -7889,40 +8277,55 @@
         <w:rPr>
           <w:b/>
           <w:b/>
+          <w:color w:val="000000"/>
+          <w:shd w:fill="FF0000" w:val="clear"/>
           <w:rtl w:val="true"/>
         </w:rPr>
         <w:t>ממשקי משתמש</w:t>
       </w:r>
       <w:r>
         <w:rPr>
+          <w:color w:val="000000"/>
+          <w:shd w:fill="FF0000" w:val="clear"/>
           <w:rtl w:val="true"/>
         </w:rPr>
         <w:t xml:space="preserve"> </w:t>
       </w:r>
       <w:r>
         <w:rPr>
+          <w:color w:val="000000"/>
+          <w:shd w:fill="FF0000" w:val="clear"/>
           <w:rtl w:val="true"/>
         </w:rPr>
         <w:t>(</w:t>
       </w:r>
       <w:r>
         <w:rPr>
+          <w:color w:val="000000"/>
+          <w:shd w:fill="FF0000" w:val="clear"/>
           <w:rtl w:val="true"/>
         </w:rPr>
         <w:t>למשל</w:t>
       </w:r>
       <w:r>
         <w:rPr>
+          <w:color w:val="000000"/>
+          <w:shd w:fill="FF0000" w:val="clear"/>
           <w:rtl w:val="true"/>
         </w:rPr>
         <w:t xml:space="preserve">: </w:t>
       </w:r>
       <w:r>
-        <w:rPr/>
+        <w:rPr>
+          <w:color w:val="000000"/>
+          <w:shd w:fill="FF0000" w:val="clear"/>
+        </w:rPr>
         <w:t>GUI</w:t>
       </w:r>
       <w:r>
         <w:rPr>
+          <w:color w:val="000000"/>
+          <w:shd w:fill="FF0000" w:val="clear"/>
           <w:rtl w:val="true"/>
         </w:rPr>
         <w:t>)</w:t>
@@ -7933,11 +8336,17 @@
         <w:pStyle w:val="Normal"/>
         <w:bidi w:val="1"/>
         <w:jc w:val="left"/>
-        <w:rPr/>
+        <w:rPr>
+          <w:color w:val="000000"/>
+          <w:highlight w:val="none"/>
+          <w:shd w:fill="FF0000" w:val="clear"/>
+        </w:rPr>
       </w:pPr>
       <w:r>
         <w:rPr>
           <w:b/>
+          <w:color w:val="000000"/>
+          <w:shd w:fill="FF0000" w:val="clear"/>
           <w:rtl w:val="true"/>
         </w:rPr>
         <w:tab/>
@@ -7945,12 +8354,16 @@
       <w:r>
         <w:rPr>
           <w:b/>
+          <w:color w:val="000000"/>
+          <w:shd w:fill="FF0000" w:val="clear"/>
         </w:rPr>
         <w:t>3.2.2</w:t>
       </w:r>
       <w:r>
         <w:rPr>
           <w:b/>
+          <w:color w:val="000000"/>
+          <w:shd w:fill="FF0000" w:val="clear"/>
           <w:rtl w:val="true"/>
         </w:rPr>
         <w:t xml:space="preserve"> </w:t>
@@ -7959,6 +8372,8 @@
         <w:rPr>
           <w:b/>
           <w:b/>
+          <w:color w:val="000000"/>
+          <w:shd w:fill="FF0000" w:val="clear"/>
           <w:rtl w:val="true"/>
         </w:rPr>
         <w:t>ממשקי חומרה</w:t>
@@ -7969,11 +8384,17 @@
         <w:pStyle w:val="Normal"/>
         <w:bidi w:val="1"/>
         <w:jc w:val="left"/>
-        <w:rPr/>
+        <w:rPr>
+          <w:color w:val="000000"/>
+          <w:highlight w:val="none"/>
+          <w:shd w:fill="FF0000" w:val="clear"/>
+        </w:rPr>
       </w:pPr>
       <w:r>
         <w:rPr>
           <w:b/>
+          <w:color w:val="000000"/>
+          <w:shd w:fill="FF0000" w:val="clear"/>
           <w:rtl w:val="true"/>
         </w:rPr>
         <w:tab/>
@@ -7981,12 +8402,16 @@
       <w:r>
         <w:rPr>
           <w:b/>
+          <w:color w:val="000000"/>
+          <w:shd w:fill="FF0000" w:val="clear"/>
         </w:rPr>
         <w:t>3.2.3</w:t>
       </w:r>
       <w:r>
         <w:rPr>
           <w:b/>
+          <w:color w:val="000000"/>
+          <w:shd w:fill="FF0000" w:val="clear"/>
           <w:rtl w:val="true"/>
         </w:rPr>
         <w:t xml:space="preserve"> </w:t>
@@ -7995,30 +8420,40 @@
         <w:rPr>
           <w:b/>
           <w:b/>
+          <w:color w:val="000000"/>
+          <w:shd w:fill="FF0000" w:val="clear"/>
           <w:rtl w:val="true"/>
         </w:rPr>
         <w:t>ממשקי תוכנה</w:t>
       </w:r>
       <w:r>
         <w:rPr>
+          <w:color w:val="000000"/>
+          <w:shd w:fill="FF0000" w:val="clear"/>
           <w:rtl w:val="true"/>
         </w:rPr>
         <w:t xml:space="preserve"> </w:t>
       </w:r>
       <w:r>
         <w:rPr>
+          <w:color w:val="000000"/>
+          <w:shd w:fill="FF0000" w:val="clear"/>
           <w:rtl w:val="true"/>
         </w:rPr>
         <w:t>(</w:t>
       </w:r>
       <w:r>
         <w:rPr>
+          <w:color w:val="000000"/>
+          <w:shd w:fill="FF0000" w:val="clear"/>
           <w:rtl w:val="true"/>
         </w:rPr>
         <w:t>אם התכנה מחולקת לכמה תוכנות שונות שצריכות לתקשר בניהן</w:t>
       </w:r>
       <w:r>
         <w:rPr>
+          <w:color w:val="000000"/>
+          <w:shd w:fill="FF0000" w:val="clear"/>
           <w:rtl w:val="true"/>
         </w:rPr>
         <w:t>)</w:t>
@@ -8029,24 +8464,25 @@
         <w:pStyle w:val="Normal"/>
         <w:bidi w:val="1"/>
         <w:jc w:val="left"/>
-        <w:rPr/>
+        <w:rPr>
+          <w:color w:val="000000"/>
+          <w:highlight w:val="none"/>
+          <w:shd w:fill="FF0000" w:val="clear"/>
+        </w:rPr>
       </w:pPr>
       <w:r>
         <w:rPr>
           <w:b/>
-          <w:rtl w:val="true"/>
-        </w:rPr>
-        <w:tab/>
+          <w:color w:val="000000"/>
+          <w:shd w:fill="FF0000" w:val="clear"/>
+        </w:rPr>
+        <w:t>3.2.4</w:t>
       </w:r>
       <w:r>
         <w:rPr>
           <w:b/>
-        </w:rPr>
-        <w:t>3.2.4</w:t>
-      </w:r>
-      <w:r>
-        <w:rPr>
-          <w:b/>
+          <w:color w:val="000000"/>
+          <w:shd w:fill="FF0000" w:val="clear"/>
           <w:rtl w:val="true"/>
         </w:rPr>
         <w:t xml:space="preserve"> </w:t>
@@ -8055,6 +8491,8 @@
         <w:rPr>
           <w:b/>
           <w:b/>
+          <w:color w:val="000000"/>
+          <w:shd w:fill="FF0000" w:val="clear"/>
           <w:rtl w:val="true"/>
         </w:rPr>
         <w:t xml:space="preserve">ממשקי תקשורת </w:t>
@@ -8062,6 +8500,8 @@
       <w:r>
         <w:rPr>
           <w:b/>
+          <w:color w:val="000000"/>
+          <w:shd w:fill="FF0000" w:val="clear"/>
           <w:rtl w:val="true"/>
         </w:rPr>
         <w:t>(</w:t>
@@ -8070,18 +8510,24 @@
         <w:rPr>
           <w:b/>
           <w:b/>
+          <w:color w:val="000000"/>
+          <w:shd w:fill="FF0000" w:val="clear"/>
           <w:rtl w:val="true"/>
         </w:rPr>
         <w:t>למשל תקשורת בין שר</w:t>
       </w:r>
       <w:r>
         <w:rPr>
+          <w:color w:val="000000"/>
+          <w:shd w:fill="FF0000" w:val="clear"/>
           <w:rtl w:val="true"/>
         </w:rPr>
         <w:t>ת ללקוחות</w:t>
       </w:r>
       <w:r>
         <w:rPr>
+          <w:color w:val="000000"/>
+          <w:shd w:fill="FF0000" w:val="clear"/>
           <w:rtl w:val="true"/>
         </w:rPr>
         <w:t>)</w:t>
@@ -8092,6 +8538,97 @@
         <w:pStyle w:val="Normal"/>
         <w:bidi w:val="1"/>
         <w:jc w:val="left"/>
+        <w:rPr>
+          <w:color w:val="000000"/>
+          <w:highlight w:val="none"/>
+          <w:shd w:fill="FF0000" w:val="clear"/>
+        </w:rPr>
+      </w:pPr>
+      <w:r>
+        <w:rPr>
+          <w:color w:val="000000"/>
+          <w:shd w:fill="FF0000" w:val="clear"/>
+          <w:rtl w:val="true"/>
+        </w:rPr>
+      </w:r>
+    </w:p>
+    <w:p>
+      <w:pPr>
+        <w:pStyle w:val="Normal"/>
+        <w:bidi w:val="1"/>
+        <w:jc w:val="left"/>
+        <w:rPr>
+          <w:color w:val="000000"/>
+        </w:rPr>
+      </w:pPr>
+      <w:r>
+        <w:rPr>
+          <w:color w:val="000000"/>
+          <w:rtl w:val="true"/>
+        </w:rPr>
+        <w:t>כרגע ההתממשקות עם הסוקט היא תלויית מערכת הפעלה</w:t>
+      </w:r>
+      <w:r>
+        <w:rPr>
+          <w:color w:val="000000"/>
+          <w:rtl w:val="true"/>
+        </w:rPr>
+        <w:t xml:space="preserve">, </w:t>
+      </w:r>
+      <w:r>
+        <w:rPr>
+          <w:color w:val="000000"/>
+          <w:rtl w:val="true"/>
+        </w:rPr>
+        <w:t xml:space="preserve">כלומר היא משתמשת בסוקטים בסטנדרט של </w:t>
+      </w:r>
+      <w:r>
+        <w:rPr>
+          <w:color w:val="000000"/>
+        </w:rPr>
+        <w:t>POSIX</w:t>
+      </w:r>
+      <w:r>
+        <w:rPr>
+          <w:color w:val="000000"/>
+          <w:rtl w:val="true"/>
+        </w:rPr>
+        <w:t xml:space="preserve">, </w:t>
+      </w:r>
+      <w:r>
+        <w:rPr>
+          <w:color w:val="000000"/>
+          <w:rtl w:val="true"/>
+        </w:rPr>
+        <w:t>שווינדוס לא מממש</w:t>
+      </w:r>
+      <w:r>
+        <w:rPr>
+          <w:color w:val="000000"/>
+          <w:rtl w:val="true"/>
+        </w:rPr>
+        <w:t xml:space="preserve">. </w:t>
+      </w:r>
+      <w:r>
+        <w:rPr>
+          <w:color w:val="000000"/>
+          <w:rtl w:val="true"/>
+        </w:rPr>
+        <w:t>אני גם אוסיף מימוש דומה לווינדוס ככה ששימוש בווינדוס יהיה אפשרי</w:t>
+      </w:r>
+      <w:r>
+        <w:rPr>
+          <w:color w:val="000000"/>
+          <w:rtl w:val="true"/>
+        </w:rPr>
+        <w:t>.</w:t>
+      </w:r>
+    </w:p>
+    <w:p>
+      <w:pPr>
+        <w:pStyle w:val="Normal"/>
+        <w:bidi w:val="1"/>
+        <w:jc w:val="left"/>
         <w:rPr/>
       </w:pPr>
       <w:r>
@@ -8119,25 +8656,29 @@
         <w:bidi w:val="1"/>
         <w:jc w:val="left"/>
         <w:rPr>
+          <w:highlight w:val="none"/>
+          <w:shd w:fill="FF0000" w:val="clear"/>
+        </w:rPr>
+      </w:pPr>
+      <w:r>
+        <w:rPr>
           <w:bCs/>
-        </w:rPr>
-      </w:pPr>
+          <w:shd w:fill="FF0000" w:val="clear"/>
+        </w:rPr>
+        <w:t>3.3</w:t>
+      </w:r>
       <w:r>
         <w:rPr>
           <w:bCs/>
-        </w:rPr>
-        <w:t>3.3</w:t>
+          <w:shd w:fill="FF0000" w:val="clear"/>
+          <w:rtl w:val="true"/>
+        </w:rPr>
+        <w:t xml:space="preserve"> </w:t>
       </w:r>
       <w:r>
         <w:rPr>
           <w:bCs/>
-          <w:rtl w:val="true"/>
-        </w:rPr>
-        <w:t xml:space="preserve"> </w:t>
-      </w:r>
-      <w:r>
-        <w:rPr>
-          <w:bCs/>
+          <w:shd w:fill="FF0000" w:val="clear"/>
           <w:rtl w:val="true"/>
         </w:rPr>
         <w:t>דרישות לא פונקציונליות</w:t>
@@ -8148,11 +8689,15 @@
         <w:pStyle w:val="Normal"/>
         <w:bidi w:val="1"/>
         <w:jc w:val="left"/>
-        <w:rPr/>
+        <w:rPr>
+          <w:highlight w:val="none"/>
+          <w:shd w:fill="FF0000" w:val="clear"/>
+        </w:rPr>
       </w:pPr>
       <w:r>
         <w:rPr>
           <w:b/>
+          <w:shd w:fill="FF0000" w:val="clear"/>
           <w:rtl w:val="true"/>
         </w:rPr>
         <w:tab/>
@@ -8161,6 +8706,7 @@
         <w:rPr>
           <w:i/>
           <w:i/>
+          <w:shd w:fill="FF0000" w:val="clear"/>
           <w:rtl w:val="true"/>
         </w:rPr>
         <w:t>דרישות מהמערכת שלא מתבטאות בפיצ</w:t>
@@ -8168,6 +8714,7 @@
       <w:r>
         <w:rPr>
           <w:i/>
+          <w:shd w:fill="FF0000" w:val="clear"/>
           <w:rtl w:val="true"/>
         </w:rPr>
         <w:t>'</w:t>
@@ -8176,6 +8723,7 @@
         <w:rPr>
           <w:i/>
           <w:i/>
+          <w:shd w:fill="FF0000" w:val="clear"/>
           <w:rtl w:val="true"/>
         </w:rPr>
         <w:t xml:space="preserve">ר ספציפי או בתהליך ספציפי </w:t>
@@ -8186,6 +8734,7 @@
         <w:rPr>
           <w:i/>
           <w:i/>
+          <w:shd w:fill="FF0000" w:val="clear"/>
           <w:rtl w:val="true"/>
         </w:rPr>
         <w:t>שמתרחש במערכת אבל משפיעות על אופן עיצובה ומימושה</w:t>
@@ -8193,6 +8742,7 @@
       <w:r>
         <w:rPr>
           <w:i/>
+          <w:shd w:fill="FF0000" w:val="clear"/>
           <w:rtl w:val="true"/>
         </w:rPr>
         <w:t xml:space="preserve">, </w:t>
@@ -8201,6 +8751,7 @@
         <w:rPr>
           <w:i/>
           <w:i/>
+          <w:shd w:fill="FF0000" w:val="clear"/>
           <w:rtl w:val="true"/>
         </w:rPr>
         <w:t>לדוגמא</w:t>
@@ -8208,6 +8759,7 @@
       <w:r>
         <w:rPr>
           <w:i/>
+          <w:shd w:fill="FF0000" w:val="clear"/>
           <w:rtl w:val="true"/>
         </w:rPr>
         <w:t>:</w:t>
@@ -8218,24 +8770,32 @@
         <w:pStyle w:val="Normal"/>
         <w:bidi w:val="1"/>
         <w:jc w:val="left"/>
-        <w:rPr/>
-      </w:pPr>
-      <w:r>
-        <w:rPr>
-          <w:rtl w:val="true"/>
-        </w:rPr>
-      </w:r>
-    </w:p>
-    <w:p>
-      <w:pPr>
-        <w:pStyle w:val="Normal"/>
-        <w:bidi w:val="1"/>
-        <w:jc w:val="left"/>
-        <w:rPr/>
+        <w:rPr>
+          <w:highlight w:val="none"/>
+          <w:shd w:fill="FF0000" w:val="clear"/>
+        </w:rPr>
+      </w:pPr>
+      <w:r>
+        <w:rPr>
+          <w:shd w:fill="FF0000" w:val="clear"/>
+          <w:rtl w:val="true"/>
+        </w:rPr>
+      </w:r>
+    </w:p>
+    <w:p>
+      <w:pPr>
+        <w:pStyle w:val="Normal"/>
+        <w:bidi w:val="1"/>
+        <w:jc w:val="left"/>
+        <w:rPr>
+          <w:highlight w:val="none"/>
+          <w:shd w:fill="FF0000" w:val="clear"/>
+        </w:rPr>
       </w:pPr>
       <w:r>
         <w:rPr>
           <w:b/>
+          <w:shd w:fill="FF0000" w:val="clear"/>
           <w:rtl w:val="true"/>
         </w:rPr>
         <w:tab/>
@@ -8243,12 +8803,14 @@
       <w:r>
         <w:rPr>
           <w:b/>
+          <w:shd w:fill="FF0000" w:val="clear"/>
         </w:rPr>
         <w:t>3.3.1</w:t>
       </w:r>
       <w:r>
         <w:rPr>
           <w:b/>
+          <w:shd w:fill="FF0000" w:val="clear"/>
           <w:rtl w:val="true"/>
         </w:rPr>
         <w:t xml:space="preserve"> </w:t>
@@ -8257,6 +8819,7 @@
         <w:rPr>
           <w:b/>
           <w:b/>
+          <w:shd w:fill="FF0000" w:val="clear"/>
           <w:rtl w:val="true"/>
         </w:rPr>
         <w:t xml:space="preserve">דרישות ביצועים </w:t>
@@ -8264,6 +8827,7 @@
       <w:r>
         <w:rPr>
           <w:b/>
+          <w:shd w:fill="FF0000" w:val="clear"/>
           <w:rtl w:val="true"/>
         </w:rPr>
         <w:t>(</w:t>
@@ -8271,12 +8835,14 @@
       <w:r>
         <w:rPr>
           <w:b/>
+          <w:shd w:fill="FF0000" w:val="clear"/>
         </w:rPr>
         <w:t>performance</w:t>
       </w:r>
       <w:r>
         <w:rPr>
           <w:b/>
+          <w:shd w:fill="FF0000" w:val="clear"/>
           <w:rtl w:val="true"/>
         </w:rPr>
         <w:t>)</w:t>
@@ -8287,11 +8853,15 @@
         <w:pStyle w:val="Normal"/>
         <w:bidi w:val="1"/>
         <w:jc w:val="left"/>
-        <w:rPr/>
+        <w:rPr>
+          <w:highlight w:val="none"/>
+          <w:shd w:fill="FF0000" w:val="clear"/>
+        </w:rPr>
       </w:pPr>
       <w:r>
         <w:rPr>
           <w:b/>
+          <w:shd w:fill="FF0000" w:val="clear"/>
           <w:rtl w:val="true"/>
         </w:rPr>
         <w:tab/>
@@ -8299,12 +8869,14 @@
       <w:r>
         <w:rPr>
           <w:b/>
+          <w:shd w:fill="FF0000" w:val="clear"/>
         </w:rPr>
         <w:t>3.3.2</w:t>
       </w:r>
       <w:r>
         <w:rPr>
           <w:b/>
+          <w:shd w:fill="FF0000" w:val="clear"/>
           <w:rtl w:val="true"/>
         </w:rPr>
         <w:t xml:space="preserve"> </w:t>
@@ -8313,6 +8885,7 @@
         <w:rPr>
           <w:b/>
           <w:b/>
+          <w:shd w:fill="FF0000" w:val="clear"/>
           <w:rtl w:val="true"/>
         </w:rPr>
         <w:t xml:space="preserve">דרישות מהימנות </w:t>
@@ -8320,6 +8893,7 @@
       <w:r>
         <w:rPr>
           <w:b/>
+          <w:shd w:fill="FF0000" w:val="clear"/>
           <w:rtl w:val="true"/>
         </w:rPr>
         <w:t>(</w:t>
@@ -8327,12 +8901,14 @@
       <w:r>
         <w:rPr>
           <w:b/>
+          <w:shd w:fill="FF0000" w:val="clear"/>
         </w:rPr>
         <w:t>reliability</w:t>
       </w:r>
       <w:r>
         <w:rPr>
           <w:b/>
+          <w:shd w:fill="FF0000" w:val="clear"/>
           <w:rtl w:val="true"/>
         </w:rPr>
         <w:t>)</w:t>
@@ -8343,11 +8919,15 @@
         <w:pStyle w:val="Normal"/>
         <w:bidi w:val="1"/>
         <w:jc w:val="left"/>
-        <w:rPr/>
+        <w:rPr>
+          <w:highlight w:val="none"/>
+          <w:shd w:fill="FF0000" w:val="clear"/>
+        </w:rPr>
       </w:pPr>
       <w:r>
         <w:rPr>
           <w:b/>
+          <w:shd w:fill="FF0000" w:val="clear"/>
           <w:rtl w:val="true"/>
         </w:rPr>
         <w:tab/>
@@ -8355,12 +8935,14 @@
       <w:r>
         <w:rPr>
           <w:b/>
+          <w:shd w:fill="FF0000" w:val="clear"/>
         </w:rPr>
         <w:t>3.3.3</w:t>
       </w:r>
       <w:r>
         <w:rPr>
           <w:b/>
+          <w:shd w:fill="FF0000" w:val="clear"/>
           <w:rtl w:val="true"/>
         </w:rPr>
         <w:t xml:space="preserve"> </w:t>
@@ -8369,6 +8951,7 @@
         <w:rPr>
           <w:b/>
           <w:b/>
+          <w:shd w:fill="FF0000" w:val="clear"/>
           <w:rtl w:val="true"/>
         </w:rPr>
         <w:t xml:space="preserve">דרישות זמינות </w:t>
@@ -8376,6 +8959,7 @@
       <w:r>
         <w:rPr>
           <w:b/>
+          <w:shd w:fill="FF0000" w:val="clear"/>
           <w:rtl w:val="true"/>
         </w:rPr>
         <w:t>(</w:t>
@@ -8383,12 +8967,14 @@
       <w:r>
         <w:rPr>
           <w:b/>
+          <w:shd w:fill="FF0000" w:val="clear"/>
         </w:rPr>
         <w:t>Availability</w:t>
       </w:r>
       <w:r>
         <w:rPr>
           <w:b/>
+          <w:shd w:fill="FF0000" w:val="clear"/>
           <w:rtl w:val="true"/>
         </w:rPr>
         <w:t>)</w:t>
@@ -8399,11 +8985,15 @@
         <w:pStyle w:val="Normal"/>
         <w:bidi w:val="1"/>
         <w:jc w:val="left"/>
-        <w:rPr/>
+        <w:rPr>
+          <w:highlight w:val="none"/>
+          <w:shd w:fill="FF0000" w:val="clear"/>
+        </w:rPr>
       </w:pPr>
       <w:r>
         <w:rPr>
           <w:b/>
+          <w:shd w:fill="FF0000" w:val="clear"/>
           <w:rtl w:val="true"/>
         </w:rPr>
         <w:tab/>
@@ -8411,12 +9001,14 @@
       <w:r>
         <w:rPr>
           <w:b/>
+          <w:shd w:fill="FF0000" w:val="clear"/>
         </w:rPr>
         <w:t>3.3.4</w:t>
       </w:r>
       <w:r>
         <w:rPr>
           <w:b/>
+          <w:shd w:fill="FF0000" w:val="clear"/>
           <w:rtl w:val="true"/>
         </w:rPr>
         <w:t xml:space="preserve"> </w:t>
@@ -8425,6 +9017,7 @@
         <w:rPr>
           <w:b/>
           <w:b/>
+          <w:shd w:fill="FF0000" w:val="clear"/>
           <w:rtl w:val="true"/>
         </w:rPr>
         <w:t xml:space="preserve">דרישות אבטחה </w:t>
@@ -8432,6 +9025,7 @@
       <w:r>
         <w:rPr>
           <w:b/>
+          <w:shd w:fill="FF0000" w:val="clear"/>
           <w:rtl w:val="true"/>
         </w:rPr>
         <w:t>(</w:t>
@@ -8439,12 +9033,14 @@
       <w:r>
         <w:rPr>
           <w:b/>
+          <w:shd w:fill="FF0000" w:val="clear"/>
         </w:rPr>
         <w:t>security</w:t>
       </w:r>
       <w:r>
         <w:rPr>
           <w:b/>
+          <w:shd w:fill="FF0000" w:val="clear"/>
           <w:rtl w:val="true"/>
         </w:rPr>
         <w:t>)</w:t>
@@ -8455,11 +9051,15 @@
         <w:pStyle w:val="Normal"/>
         <w:bidi w:val="1"/>
         <w:jc w:val="left"/>
-        <w:rPr/>
+        <w:rPr>
+          <w:highlight w:val="none"/>
+          <w:shd w:fill="FF0000" w:val="clear"/>
+        </w:rPr>
       </w:pPr>
       <w:r>
         <w:rPr>
           <w:b/>
+          <w:shd w:fill="FF0000" w:val="clear"/>
           <w:rtl w:val="true"/>
         </w:rPr>
         <w:tab/>
@@ -8467,12 +9067,14 @@
       <w:r>
         <w:rPr>
           <w:b/>
+          <w:shd w:fill="FF0000" w:val="clear"/>
         </w:rPr>
         <w:t>3.3.5</w:t>
       </w:r>
       <w:r>
         <w:rPr>
           <w:b/>
+          <w:shd w:fill="FF0000" w:val="clear"/>
           <w:rtl w:val="true"/>
         </w:rPr>
         <w:t xml:space="preserve"> </w:t>
@@ -8481,6 +9083,7 @@
         <w:rPr>
           <w:b/>
           <w:b/>
+          <w:shd w:fill="FF0000" w:val="clear"/>
           <w:rtl w:val="true"/>
         </w:rPr>
         <w:t xml:space="preserve">דרישות תחזוקה </w:t>
@@ -8488,6 +9091,7 @@
       <w:r>
         <w:rPr>
           <w:b/>
+          <w:shd w:fill="FF0000" w:val="clear"/>
           <w:rtl w:val="true"/>
         </w:rPr>
         <w:t>(</w:t>
@@ -8495,12 +9099,14 @@
       <w:r>
         <w:rPr>
           <w:b/>
+          <w:shd w:fill="FF0000" w:val="clear"/>
         </w:rPr>
         <w:t>maintainability</w:t>
       </w:r>
       <w:r>
         <w:rPr>
           <w:b/>
+          <w:shd w:fill="FF0000" w:val="clear"/>
           <w:rtl w:val="true"/>
         </w:rPr>
         <w:t>)</w:t>
@@ -8511,11 +9117,15 @@
         <w:pStyle w:val="Normal"/>
         <w:bidi w:val="1"/>
         <w:jc w:val="left"/>
-        <w:rPr/>
+        <w:rPr>
+          <w:highlight w:val="none"/>
+          <w:shd w:fill="FF0000" w:val="clear"/>
+        </w:rPr>
       </w:pPr>
       <w:r>
         <w:rPr>
           <w:b/>
+          <w:shd w:fill="FF0000" w:val="clear"/>
           <w:rtl w:val="true"/>
         </w:rPr>
         <w:tab/>
@@ -8523,12 +9133,14 @@
       <w:r>
         <w:rPr>
           <w:b/>
+          <w:shd w:fill="FF0000" w:val="clear"/>
         </w:rPr>
         <w:t>3.3.6</w:t>
       </w:r>
       <w:r>
         <w:rPr>
           <w:b/>
+          <w:shd w:fill="FF0000" w:val="clear"/>
           <w:rtl w:val="true"/>
         </w:rPr>
         <w:t xml:space="preserve"> </w:t>
@@ -8537,6 +9149,7 @@
         <w:rPr>
           <w:b/>
           <w:b/>
+          <w:shd w:fill="FF0000" w:val="clear"/>
           <w:rtl w:val="true"/>
         </w:rPr>
         <w:t xml:space="preserve">דרישות ניידות </w:t>
@@ -8544,6 +9157,7 @@
       <w:r>
         <w:rPr>
           <w:b/>
+          <w:shd w:fill="FF0000" w:val="clear"/>
           <w:rtl w:val="true"/>
         </w:rPr>
         <w:t>(</w:t>
@@ -8551,12 +9165,14 @@
       <w:r>
         <w:rPr>
           <w:b/>
+          <w:shd w:fill="FF0000" w:val="clear"/>
         </w:rPr>
         <w:t>portability</w:t>
       </w:r>
       <w:r>
         <w:rPr>
           <w:b/>
+          <w:shd w:fill="FF0000" w:val="clear"/>
           <w:rtl w:val="true"/>
         </w:rPr>
         <w:t>)</w:t>
@@ -8567,218 +9183,77 @@
         <w:pStyle w:val="Normal"/>
         <w:bidi w:val="1"/>
         <w:jc w:val="left"/>
+        <w:rPr>
+          <w:highlight w:val="none"/>
+          <w:shd w:fill="FF0000" w:val="clear"/>
+        </w:rPr>
+      </w:pPr>
+      <w:r>
+        <w:rPr>
+          <w:shd w:fill="FF0000" w:val="clear"/>
+          <w:rtl w:val="true"/>
+        </w:rPr>
+      </w:r>
+    </w:p>
+    <w:p>
+      <w:pPr>
+        <w:pStyle w:val="Normal"/>
+        <w:bidi w:val="1"/>
+        <w:jc w:val="left"/>
         <w:rPr/>
       </w:pPr>
       <w:r>
         <w:rPr>
-          <w:rtl w:val="true"/>
-        </w:rPr>
-      </w:r>
-    </w:p>
-    <w:p>
-      <w:pPr>
-        <w:pStyle w:val="Normal"/>
-        <w:bidi w:val="1"/>
-        <w:jc w:val="left"/>
-        <w:rPr>
-          <w:bCs/>
-        </w:rPr>
-      </w:pPr>
-      <w:r>
-        <w:rPr>
-          <w:bCs/>
-        </w:rPr>
-        <w:t>3.4</w:t>
-      </w:r>
-      <w:r>
-        <w:rPr>
-          <w:bCs/>
-          <w:rtl w:val="true"/>
-        </w:rPr>
-        <w:t xml:space="preserve"> </w:t>
-      </w:r>
-      <w:r>
-        <w:rPr>
-          <w:bCs/>
-          <w:rtl w:val="true"/>
-        </w:rPr>
-        <w:t>דרישות בסיס נתונים</w:t>
-      </w:r>
-    </w:p>
-    <w:p>
-      <w:pPr>
-        <w:pStyle w:val="Normal"/>
-        <w:numPr>
-          <w:ilvl w:val="0"/>
-          <w:numId w:val="3"/>
-        </w:numPr>
-        <w:bidi w:val="1"/>
-        <w:spacing w:before="0" w:after="0"/>
-        <w:ind w:left="720" w:hanging="359"/>
-        <w:contextualSpacing/>
-        <w:jc w:val="left"/>
-        <w:rPr>
-          <w:i/>
-          <w:i/>
-        </w:rPr>
-      </w:pPr>
-      <w:r>
-        <w:rPr>
-          <w:i/>
-          <w:i/>
-          <w:rtl w:val="true"/>
-        </w:rPr>
-        <w:t>איזה נתונים יישמרו</w:t>
-      </w:r>
-    </w:p>
-    <w:p>
-      <w:pPr>
-        <w:pStyle w:val="Normal"/>
-        <w:numPr>
-          <w:ilvl w:val="0"/>
-          <w:numId w:val="3"/>
-        </w:numPr>
-        <w:bidi w:val="1"/>
-        <w:spacing w:before="0" w:after="0"/>
-        <w:ind w:left="720" w:hanging="359"/>
-        <w:contextualSpacing/>
-        <w:jc w:val="left"/>
-        <w:rPr>
-          <w:i/>
-          <w:i/>
-        </w:rPr>
-      </w:pPr>
-      <w:r>
-        <w:rPr>
-          <w:i/>
-          <w:i/>
-          <w:rtl w:val="true"/>
-        </w:rPr>
-        <w:t xml:space="preserve">באיזה פורמט יש לשמור את המידע </w:t>
-      </w:r>
-      <w:r>
-        <w:rPr>
-          <w:i/>
-          <w:rtl w:val="true"/>
-        </w:rPr>
-        <w:t>(</w:t>
-      </w:r>
-      <w:r>
-        <w:rPr>
-          <w:i/>
-        </w:rPr>
-        <w:t>DB</w:t>
-      </w:r>
-      <w:r>
-        <w:rPr>
-          <w:i/>
-          <w:rtl w:val="true"/>
-        </w:rPr>
-        <w:t xml:space="preserve"> / </w:t>
-      </w:r>
-      <w:r>
-        <w:rPr>
-          <w:i/>
-          <w:i/>
-          <w:rtl w:val="true"/>
-        </w:rPr>
-        <w:t xml:space="preserve">קובץ </w:t>
-      </w:r>
-      <w:r>
-        <w:rPr>
-          <w:i/>
-          <w:rtl w:val="true"/>
-        </w:rPr>
-        <w:t xml:space="preserve">. </w:t>
-      </w:r>
-      <w:r>
-        <w:rPr>
-          <w:i/>
-          <w:i/>
-          <w:rtl w:val="true"/>
-        </w:rPr>
-        <w:t>ניתן לציין גם כמה אופציות</w:t>
-      </w:r>
-      <w:r>
-        <w:rPr>
-          <w:i/>
-          <w:rtl w:val="true"/>
-        </w:rPr>
-        <w:t>)</w:t>
-      </w:r>
-    </w:p>
-    <w:p>
-      <w:pPr>
-        <w:pStyle w:val="Normal"/>
-        <w:numPr>
-          <w:ilvl w:val="0"/>
-          <w:numId w:val="3"/>
-        </w:numPr>
-        <w:bidi w:val="1"/>
-        <w:spacing w:before="0" w:after="0"/>
-        <w:ind w:left="720" w:hanging="359"/>
-        <w:contextualSpacing/>
-        <w:jc w:val="left"/>
-        <w:rPr>
-          <w:i/>
-          <w:i/>
-        </w:rPr>
-      </w:pPr>
-      <w:r>
-        <w:rPr>
-          <w:i/>
-          <w:i/>
-          <w:rtl w:val="true"/>
-        </w:rPr>
-        <w:t xml:space="preserve">מה יכולות האחסון הנדרשות </w:t>
-      </w:r>
-      <w:r>
-        <w:rPr>
-          <w:i/>
-          <w:rtl w:val="true"/>
-        </w:rPr>
-        <w:t>(</w:t>
-      </w:r>
-      <w:r>
-        <w:rPr>
-          <w:i/>
-          <w:i/>
-          <w:rtl w:val="true"/>
-        </w:rPr>
-        <w:t>נפח אחסון לדוגמא</w:t>
-      </w:r>
-      <w:r>
-        <w:rPr>
-          <w:i/>
-          <w:rtl w:val="true"/>
-        </w:rPr>
-        <w:t>)</w:t>
-      </w:r>
-    </w:p>
-    <w:p>
-      <w:pPr>
-        <w:pStyle w:val="Normal"/>
-        <w:numPr>
-          <w:ilvl w:val="0"/>
-          <w:numId w:val="3"/>
-        </w:numPr>
-        <w:bidi w:val="1"/>
-        <w:spacing w:before="0" w:after="0"/>
-        <w:ind w:left="720" w:hanging="359"/>
-        <w:contextualSpacing/>
-        <w:jc w:val="left"/>
-        <w:rPr>
-          <w:i/>
-          <w:i/>
-        </w:rPr>
-      </w:pPr>
-      <w:r>
-        <w:rPr>
-          <w:i/>
-          <w:i/>
-          <w:rtl w:val="true"/>
-        </w:rPr>
-        <w:t>מה רמת האבטחה הנדרשת</w:t>
+          <w:b w:val="false"/>
+          <w:b w:val="false"/>
+          <w:bCs w:val="false"/>
+          <w:rtl w:val="true"/>
+        </w:rPr>
+        <w:t xml:space="preserve">בסיס הנתונים צריך להיות מהימן ולשמור על לפחות חלק מעקרונות </w:t>
+      </w:r>
+      <w:r>
+        <w:rPr>
+          <w:b w:val="false"/>
+          <w:bCs w:val="false"/>
+        </w:rPr>
+        <w:t>ACID</w:t>
+      </w:r>
+      <w:r>
+        <w:rPr>
+          <w:b w:val="false"/>
+          <w:bCs w:val="false"/>
+          <w:rtl w:val="true"/>
+        </w:rPr>
+        <w:t>.</w:t>
+      </w:r>
+    </w:p>
+    <w:p>
+      <w:pPr>
+        <w:pStyle w:val="Normal"/>
+        <w:bidi w:val="1"/>
+        <w:jc w:val="left"/>
+        <w:rPr>
+          <w:b w:val="false"/>
+          <w:b w:val="false"/>
+          <w:bCs w:val="false"/>
+        </w:rPr>
+      </w:pPr>
+      <w:r>
+        <w:rPr>
+          <w:b w:val="false"/>
+          <w:b w:val="false"/>
+          <w:bCs w:val="false"/>
+          <w:rtl w:val="true"/>
+        </w:rPr>
+        <w:t>נדרשת גם הצפנה של נתונים יותר רגישים ככה שצד שלישי לא יוכל להסניף אותן על הרשת</w:t>
+      </w:r>
+      <w:r>
+        <w:rPr>
+          <w:b w:val="false"/>
+          <w:bCs w:val="false"/>
+          <w:rtl w:val="true"/>
+        </w:rPr>
+        <w:t>.</w:t>
       </w:r>
     </w:p>
     <w:p>
@@ -9487,6 +9962,143 @@
   </w:abstractNum>
   <w:abstractNum w:abstractNumId="4">
     <w:lvl w:ilvl="0">
+      <w:start w:val="3"/>
+      <w:numFmt w:val="decimal"/>
+      <w:lvlText w:val="%1."/>
+      <w:lvlJc w:val="right"/>
+      <w:pPr>
+        <w:tabs>
+          <w:tab w:val="num" w:pos="0"/>
+        </w:tabs>
+        <w:ind w:left="720" w:firstLine="360"/>
+      </w:pPr>
+      <w:rPr>
+        <w:u w:val="none"/>
+      </w:rPr>
+    </w:lvl>
+    <w:lvl w:ilvl="1">
+      <w:start w:val="1"/>
+      <w:numFmt w:val="decimal"/>
+      <w:lvlText w:val="%1.%2."/>
+      <w:lvlJc w:val="right"/>
+      <w:pPr>
+        <w:tabs>
+          <w:tab w:val="num" w:pos="0"/>
+        </w:tabs>
+        <w:ind w:left="1440" w:firstLine="1080"/>
+      </w:pPr>
+      <w:rPr>
+        <w:u w:val="none"/>
+      </w:rPr>
+    </w:lvl>
+    <w:lvl w:ilvl="2">
+      <w:start w:val="1"/>
+      <w:numFmt w:val="decimal"/>
+      <w:lvlText w:val="%1.%2.%3."/>
+      <w:lvlJc w:val="right"/>
+      <w:pPr>
+        <w:tabs>
+          <w:tab w:val="num" w:pos="0"/>
+        </w:tabs>
+        <w:ind w:left="2160" w:firstLine="1800"/>
+      </w:pPr>
+      <w:rPr>
+        <w:u w:val="none"/>
+      </w:rPr>
+    </w:lvl>
+    <w:lvl w:ilvl="3">
+      <w:start w:val="1"/>
+      <w:numFmt w:val="decimal"/>
+      <w:lvlText w:val="%1.%2.%3.%4."/>
+      <w:lvlJc w:val="right"/>
+      <w:pPr>
+        <w:tabs>
+          <w:tab w:val="num" w:pos="0"/>
+        </w:tabs>
+        <w:ind w:left="2880" w:firstLine="2520"/>
+      </w:pPr>
+      <w:rPr>
+        <w:u w:val="none"/>
+      </w:rPr>
+    </w:lvl>
+    <w:lvl w:ilvl="4">
+      <w:start w:val="1"/>
+      <w:numFmt w:val="decimal"/>
+      <w:lvlText w:val="%1.%2.%3.%4.%5."/>
+      <w:lvlJc w:val="right"/>
+      <w:pPr>
+        <w:tabs>
+          <w:tab w:val="num" w:pos="0"/>
+        </w:tabs>
+        <w:ind w:left="3600" w:firstLine="3240"/>
+      </w:pPr>
+      <w:rPr>
+        <w:u w:val="none"/>
+      </w:rPr>
+    </w:lvl>
+    <w:lvl w:ilvl="5">
+      <w:start w:val="1"/>
+      <w:numFmt w:val="decimal"/>
+      <w:lvlText w:val="%1.%2.%3.%4.%5.%6."/>
+      <w:lvlJc w:val="right"/>
+      <w:pPr>
+        <w:tabs>
+          <w:tab w:val="num" w:pos="0"/>
+        </w:tabs>
+        <w:ind w:left="4320" w:firstLine="3960"/>
+      </w:pPr>
+      <w:rPr>
+        <w:u w:val="none"/>
+      </w:rPr>
+    </w:lvl>
+    <w:lvl w:ilvl="6">
+      <w:start w:val="1"/>
+      <w:numFmt w:val="decimal"/>
+      <w:lvlText w:val="%1.%2.%3.%4.%5.%6.%7."/>
+      <w:lvlJc w:val="right"/>
+      <w:pPr>
+        <w:tabs>
+          <w:tab w:val="num" w:pos="0"/>
+        </w:tabs>
+        <w:ind w:left="5040" w:firstLine="4680"/>
+      </w:pPr>
+      <w:rPr>
+        <w:u w:val="none"/>
+      </w:rPr>
+    </w:lvl>
+    <w:lvl w:ilvl="7">
+      <w:start w:val="1"/>
+      <w:numFmt w:val="decimal"/>
+      <w:lvlText w:val="%1.%2.%3.%4.%5.%6.%7.%8."/>
+      <w:lvlJc w:val="right"/>
+      <w:pPr>
+        <w:tabs>
+          <w:tab w:val="num" w:pos="0"/>
+        </w:tabs>
+        <w:ind w:left="5760" w:firstLine="5400"/>
+      </w:pPr>
+      <w:rPr>
+        <w:u w:val="none"/>
+      </w:rPr>
+    </w:lvl>
+    <w:lvl w:ilvl="8">
+      <w:start w:val="1"/>
+      <w:numFmt w:val="decimal"/>
+      <w:lvlText w:val="%1.%2.%3.%4.%5.%6.%7.%8.%9."/>
+      <w:lvlJc w:val="right"/>
+      <w:pPr>
+        <w:tabs>
+          <w:tab w:val="num" w:pos="0"/>
+        </w:tabs>
+        <w:ind w:left="6480" w:firstLine="6120"/>
+      </w:pPr>
+      <w:rPr>
+        <w:u w:val="none"/>
+      </w:rPr>
+    </w:lvl>
+  </w:abstractNum>
+  <w:abstractNum w:abstractNumId="5">
+    <w:lvl w:ilvl="0">
       <w:start w:val="1"/>
       <w:numFmt w:val="bullet"/>
       <w:lvlText w:val=""/>
@@ -9631,290 +10243,7 @@
       </w:rPr>
     </w:lvl>
   </w:abstractNum>
-  <w:abstractNum w:abstractNumId="5">
-    <w:lvl w:ilvl="0">
-      <w:start w:val="3"/>
-      <w:numFmt w:val="decimal"/>
-      <w:lvlText w:val="%1."/>
-      <w:lvlJc w:val="right"/>
-      <w:pPr>
-        <w:tabs>
-          <w:tab w:val="num" w:pos="0"/>
-        </w:tabs>
-        <w:ind w:left="720" w:firstLine="360"/>
-      </w:pPr>
-      <w:rPr>
-        <w:u w:val="none"/>
-      </w:rPr>
-    </w:lvl>
-    <w:lvl w:ilvl="1">
-      <w:start w:val="1"/>
-      <w:numFmt w:val="decimal"/>
-      <w:lvlText w:val="%1.%2."/>
-      <w:lvlJc w:val="right"/>
-      <w:pPr>
-        <w:tabs>
-          <w:tab w:val="num" w:pos="0"/>
-        </w:tabs>
-        <w:ind w:left="1440" w:firstLine="1080"/>
-      </w:pPr>
-      <w:rPr>
-        <w:u w:val="none"/>
-      </w:rPr>
-    </w:lvl>
-    <w:lvl w:ilvl="2">
-      <w:start w:val="1"/>
-      <w:numFmt w:val="decimal"/>
-      <w:lvlText w:val="%1.%2.%3."/>
-      <w:lvlJc w:val="right"/>
-      <w:pPr>
-        <w:tabs>
-          <w:tab w:val="num" w:pos="0"/>
-        </w:tabs>
-        <w:ind w:left="2160" w:firstLine="1800"/>
-      </w:pPr>
-      <w:rPr>
-        <w:u w:val="none"/>
-      </w:rPr>
-    </w:lvl>
-    <w:lvl w:ilvl="3">
-      <w:start w:val="1"/>
-      <w:numFmt w:val="decimal"/>
-      <w:lvlText w:val="%1.%2.%3.%4."/>
-      <w:lvlJc w:val="right"/>
-      <w:pPr>
-        <w:tabs>
-          <w:tab w:val="num" w:pos="0"/>
-        </w:tabs>
-        <w:ind w:left="2880" w:firstLine="2520"/>
-      </w:pPr>
-      <w:rPr>
-        <w:u w:val="none"/>
-      </w:rPr>
-    </w:lvl>
-    <w:lvl w:ilvl="4">
-      <w:start w:val="1"/>
-      <w:numFmt w:val="decimal"/>
-      <w:lvlText w:val="%1.%2.%3.%4.%5."/>
-      <w:lvlJc w:val="right"/>
-      <w:pPr>
-        <w:tabs>
-          <w:tab w:val="num" w:pos="0"/>
-        </w:tabs>
-        <w:ind w:left="3600" w:firstLine="3240"/>
-      </w:pPr>
-      <w:rPr>
-        <w:u w:val="none"/>
-      </w:rPr>
-    </w:lvl>
-    <w:lvl w:ilvl="5">
-      <w:start w:val="1"/>
-      <w:numFmt w:val="decimal"/>
-      <w:lvlText w:val="%1.%2.%3.%4.%5.%6."/>
-      <w:lvlJc w:val="right"/>
-      <w:pPr>
-        <w:tabs>
-          <w:tab w:val="num" w:pos="0"/>
-        </w:tabs>
-        <w:ind w:left="4320" w:firstLine="3960"/>
-      </w:pPr>
-      <w:rPr>
-        <w:u w:val="none"/>
-      </w:rPr>
-    </w:lvl>
-    <w:lvl w:ilvl="6">
-      <w:start w:val="1"/>
-      <w:numFmt w:val="decimal"/>
-      <w:lvlText w:val="%1.%2.%3.%4.%5.%6.%7."/>
-      <w:lvlJc w:val="right"/>
-      <w:pPr>
-        <w:tabs>
-          <w:tab w:val="num" w:pos="0"/>
-        </w:tabs>
-        <w:ind w:left="5040" w:firstLine="4680"/>
-      </w:pPr>
-      <w:rPr>
-        <w:u w:val="none"/>
-      </w:rPr>
-    </w:lvl>
-    <w:lvl w:ilvl="7">
-      <w:start w:val="1"/>
-      <w:numFmt w:val="decimal"/>
-      <w:lvlText w:val="%1.%2.%3.%4.%5.%6.%7.%8."/>
-      <w:lvlJc w:val="right"/>
-      <w:pPr>
-        <w:tabs>
-          <w:tab w:val="num" w:pos="0"/>
-        </w:tabs>
-        <w:ind w:left="5760" w:firstLine="5400"/>
-      </w:pPr>
-      <w:rPr>
-        <w:u w:val="none"/>
-      </w:rPr>
-    </w:lvl>
-    <w:lvl w:ilvl="8">
-      <w:start w:val="1"/>
-      <w:numFmt w:val="decimal"/>
-      <w:lvlText w:val="%1.%2.%3.%4.%5.%6.%7.%8.%9."/>
-      <w:lvlJc w:val="right"/>
-      <w:pPr>
-        <w:tabs>
-          <w:tab w:val="num" w:pos="0"/>
-        </w:tabs>
-        <w:ind w:left="6480" w:firstLine="6120"/>
-      </w:pPr>
-      <w:rPr>
-        <w:u w:val="none"/>
-      </w:rPr>
-    </w:lvl>
-  </w:abstractNum>
   <w:abstractNum w:abstractNumId="6">
-    <w:lvl w:ilvl="0">
-      <w:start w:val="1"/>
-      <w:numFmt w:val="bullet"/>
-      <w:lvlText w:val=""/>
-      <w:lvlJc w:val="left"/>
-      <w:pPr>
-        <w:tabs>
-          <w:tab w:val="num" w:pos="0"/>
-        </w:tabs>
-        <w:ind w:left="720" w:firstLine="360"/>
-      </w:pPr>
-      <w:rPr>
-        <w:rFonts w:ascii="Wingdings" w:hAnsi="Wingdings" w:cs="Wingdings" w:hint="default"/>
-        <w:u w:val="none"/>
-      </w:rPr>
-    </w:lvl>
-    <w:lvl w:ilvl="1">
-      <w:start w:val="1"/>
-      <w:numFmt w:val="bullet"/>
-      <w:lvlText w:val=""/>
-      <w:lvlJc w:val="left"/>
-      <w:pPr>
-        <w:tabs>
-          <w:tab w:val="num" w:pos="0"/>
-        </w:tabs>
-        <w:ind w:left="1440" w:firstLine="1080"/>
-      </w:pPr>
-      <w:rPr>
-        <w:rFonts w:ascii="Wingdings 2" w:hAnsi="Wingdings 2" w:cs="Wingdings 2" w:hint="default"/>
-        <w:u w:val="none"/>
-      </w:rPr>
-    </w:lvl>
-    <w:lvl w:ilvl="2">
-      <w:start w:val="1"/>
-      <w:numFmt w:val="bullet"/>
-      <w:lvlText w:val="■"/>
-      <w:lvlJc w:val="left"/>
-      <w:pPr>
-        <w:tabs>
-          <w:tab w:val="num" w:pos="0"/>
-        </w:tabs>
-        <w:ind w:left="2160" w:firstLine="1800"/>
-      </w:pPr>
-      <w:rPr>
-        <w:rFonts w:ascii="OpenSymbol" w:hAnsi="OpenSymbol" w:cs="OpenSymbol" w:hint="default"/>
-        <w:u w:val="none"/>
-      </w:rPr>
-    </w:lvl>
-    <w:lvl w:ilvl="3">
-      <w:start w:val="1"/>
-      <w:numFmt w:val="bullet"/>
-      <w:lvlText w:val=""/>
-      <w:lvlJc w:val="left"/>
-      <w:pPr>
-        <w:tabs>
-          <w:tab w:val="num" w:pos="0"/>
-        </w:tabs>
-        <w:ind w:left="2880" w:firstLine="2520"/>
-      </w:pPr>
-      <w:rPr>
-        <w:rFonts w:ascii="Wingdings" w:hAnsi="Wingdings" w:cs="Wingdings" w:hint="default"/>
-        <w:u w:val="none"/>
-      </w:rPr>
-    </w:lvl>
-    <w:lvl w:ilvl="4">
-      <w:start w:val="1"/>
-      <w:numFmt w:val="bullet"/>
-      <w:lvlText w:val=""/>
-      <w:lvlJc w:val="left"/>
-      <w:pPr>
-        <w:tabs>
-          <w:tab w:val="num" w:pos="0"/>
-        </w:tabs>
-        <w:ind w:left="3600" w:firstLine="3240"/>
-      </w:pPr>
-      <w:rPr>
-        <w:rFonts w:ascii="Wingdings 2" w:hAnsi="Wingdings 2" w:cs="Wingdings 2" w:hint="default"/>
-        <w:u w:val="none"/>
-      </w:rPr>
-    </w:lvl>
-    <w:lvl w:ilvl="5">
-      <w:start w:val="1"/>
-      <w:numFmt w:val="bullet"/>
-      <w:lvlText w:val="■"/>
-      <w:lvlJc w:val="left"/>
-      <w:pPr>
-        <w:tabs>
-          <w:tab w:val="num" w:pos="0"/>
-        </w:tabs>
-        <w:ind w:left="4320" w:firstLine="3960"/>
-      </w:pPr>
-      <w:rPr>
-        <w:rFonts w:ascii="OpenSymbol" w:hAnsi="OpenSymbol" w:cs="OpenSymbol" w:hint="default"/>
-        <w:u w:val="none"/>
-      </w:rPr>
-    </w:lvl>
-    <w:lvl w:ilvl="6">
-      <w:start w:val="1"/>
-      <w:numFmt w:val="bullet"/>
-      <w:lvlText w:val=""/>
-      <w:lvlJc w:val="left"/>
-      <w:pPr>
-        <w:tabs>
-          <w:tab w:val="num" w:pos="0"/>
-        </w:tabs>
-        <w:ind w:left="5040" w:firstLine="4680"/>
-      </w:pPr>
-      <w:rPr>
-        <w:rFonts w:ascii="Wingdings" w:hAnsi="Wingdings" w:cs="Wingdings" w:hint="default"/>
-        <w:u w:val="none"/>
-      </w:rPr>
-    </w:lvl>
-    <w:lvl w:ilvl="7">
-      <w:start w:val="1"/>
-      <w:numFmt w:val="bullet"/>
-      <w:lvlText w:val=""/>
-      <w:lvlJc w:val="left"/>
-      <w:pPr>
-        <w:tabs>
-          <w:tab w:val="num" w:pos="0"/>
-        </w:tabs>
-        <w:ind w:left="5760" w:firstLine="5400"/>
-      </w:pPr>
-      <w:rPr>
-        <w:rFonts w:ascii="Wingdings 2" w:hAnsi="Wingdings 2" w:cs="Wingdings 2" w:hint="default"/>
-        <w:u w:val="none"/>
-      </w:rPr>
-    </w:lvl>
-    <w:lvl w:ilvl="8">
-      <w:start w:val="1"/>
-      <w:numFmt w:val="bullet"/>
-      <w:lvlText w:val="■"/>
-      <w:lvlJc w:val="left"/>
-      <w:pPr>
-        <w:tabs>
-          <w:tab w:val="num" w:pos="0"/>
-        </w:tabs>
-        <w:ind w:left="6480" w:firstLine="6120"/>
-      </w:pPr>
-      <w:rPr>
-        <w:rFonts w:ascii="OpenSymbol" w:hAnsi="OpenSymbol" w:cs="OpenSymbol" w:hint="default"/>
-        <w:u w:val="none"/>
-      </w:rPr>
-    </w:lvl>
-  </w:abstractNum>
-  <w:abstractNum w:abstractNumId="7">
     <w:lvl w:ilvl="0">
       <w:start w:val="1"/>
       <w:numFmt w:val="bullet"/>
@@ -10051,7 +10380,7 @@
       </w:rPr>
     </w:lvl>
   </w:abstractNum>
-  <w:abstractNum w:abstractNumId="8">
+  <w:abstractNum w:abstractNumId="7">
     <w:lvl w:ilvl="0">
       <w:start w:val="1"/>
       <w:numFmt w:val="none"/>
@@ -10190,9 +10519,6 @@
   </w:num>
   <w:num w:numId="7">
     <w:abstractNumId w:val="7"/>
-  </w:num>
-  <w:num w:numId="8">
-    <w:abstractNumId w:val="8"/>
   </w:num>
 </w:numbering>
 </file>

</xml_diff>

<commit_message>
started to work on storage protocols
</commit_message>
<xml_diff>
--- a/progress/מסמך אפיון - לתלמידי גבהים.docx
+++ b/progress/מסמך אפיון - לתלמידי גבהים.docx
@@ -3028,7 +3028,17 @@
       </w:pPr>
       <w:r>
         <w:rPr>
-          <w:rtl w:val="true"/>
+          <w:rFonts w:eastAsia="Arial" w:cs="Arial"/>
+          <w:b w:val="false"/>
+          <w:bCs w:val="false"/>
+          <w:i/>
+          <w:color w:val="000000"/>
+          <w:kern w:val="0"/>
+          <w:sz w:val="22"/>
+          <w:szCs w:val="20"/>
+          <w:shd w:fill="auto" w:val="clear"/>
+          <w:rtl w:val="true"/>
+          <w:lang w:val="en-US" w:eastAsia="en-US" w:bidi="he-IL"/>
         </w:rPr>
       </w:r>
     </w:p>
@@ -8524,7 +8534,14 @@
           <w:shd w:fill="auto" w:val="clear"/>
           <w:rtl w:val="true"/>
         </w:rPr>
-        <w:t xml:space="preserve">טקסט כלשהו </w:t>
+        <w:t xml:space="preserve">טקסט </w:t>
+      </w:r>
+      <w:r>
+        <w:rPr>
+          <w:shd w:fill="auto" w:val="clear"/>
+          <w:rtl w:val="true"/>
+        </w:rPr>
+        <w:t xml:space="preserve">כלשהו עם אורך מוגבל למספר תווים מסוים </w:t>
       </w:r>
       <w:r>
         <w:rPr>
@@ -8537,14 +8554,28 @@
         <w:rPr>
           <w:shd w:fill="auto" w:val="clear"/>
         </w:rPr>
-        <w:t>TEXT</w:t>
-      </w:r>
-      <w:r>
-        <w:rPr>
-          <w:shd w:fill="auto" w:val="clear"/>
-          <w:rtl w:val="true"/>
-        </w:rPr>
-        <w:t>).</w:t>
+        <w:t>VARCHAR</w:t>
+      </w:r>
+      <w:r>
+        <w:rPr>
+          <w:shd w:fill="auto" w:val="clear"/>
+          <w:rtl w:val="true"/>
+        </w:rPr>
+        <w:t xml:space="preserve">) </w:t>
+      </w:r>
+      <w:r>
+        <w:rPr>
+          <w:shd w:fill="auto" w:val="clear"/>
+          <w:rtl w:val="true"/>
+        </w:rPr>
+        <w:t>על מנת לאפשר כתיבה וקריאה מהירה</w:t>
+      </w:r>
+      <w:r>
+        <w:rPr>
+          <w:shd w:fill="auto" w:val="clear"/>
+          <w:rtl w:val="true"/>
+        </w:rPr>
+        <w:t>.</w:t>
       </w:r>
     </w:p>
     <w:p>

</xml_diff>